<commit_message>
Capitulos de página de projetos e componentes
</commit_message>
<xml_diff>
--- a/RELATORIO FINAL AOR.docx
+++ b/RELATORIO FINAL AOR.docx
@@ -29,7 +29,7 @@
                       <a:picLocks noChangeAspect="1"/>
                       <a:extLst>
                         <a:ext uri="smNativeData">
-                          <sm:smNativeData xmlns="" xmlns:o="urn:schemas-microsoft-com:office:office" xmlns:v="urn:schemas-microsoft-com:vml" xmlns:w10="urn:schemas-microsoft-com:office:word" xmlns:w="http://schemas.openxmlformats.org/wordprocessingml/2006/main" xmlns:sm="smNativeData" val="SMDATA_16_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"/>
+                          <sm:smNativeData xmlns:sm="smNativeData" xmlns:w="http://schemas.openxmlformats.org/wordprocessingml/2006/main" xmlns:w10="urn:schemas-microsoft-com:office:word" xmlns:v="urn:schemas-microsoft-com:vml" xmlns:o="urn:schemas-microsoft-com:office:office" xmlns="" val="SMDATA_16_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"/>
                         </a:ext>
                       </a:extLst>
                     </pic:cNvPicPr>
@@ -2136,7 +2136,7 @@
                 <w:rStyle w:val="Hiperligao"/>
                 <w:noProof/>
               </w:rPr>
-              <w:t>Página Meus Projectos</w:t>
+              <w:t>Página Meus Projetos</w:t>
             </w:r>
             <w:r>
               <w:rPr>
@@ -3478,7 +3478,21 @@
         <w:rPr>
           <w:lang w:val="pt-PT" w:eastAsia="pt-PT"/>
         </w:rPr>
-        <w:t>Possibilidade de registar skills e interesses.</w:t>
+        <w:t xml:space="preserve">Possibilidade de registar </w:t>
+      </w:r>
+      <w:proofErr w:type="spellStart"/>
+      <w:r>
+        <w:rPr>
+          <w:lang w:val="pt-PT" w:eastAsia="pt-PT"/>
+        </w:rPr>
+        <w:t>skills</w:t>
+      </w:r>
+      <w:proofErr w:type="spellEnd"/>
+      <w:r>
+        <w:rPr>
+          <w:lang w:val="pt-PT" w:eastAsia="pt-PT"/>
+        </w:rPr>
+        <w:t xml:space="preserve"> e interesses.</w:t>
       </w:r>
     </w:p>
     <w:p>
@@ -4598,7 +4612,7 @@
                       <a:picLocks noChangeAspect="1"/>
                       <a:extLst>
                         <a:ext uri="smNativeData">
-                          <sm:smNativeData xmlns="" xmlns:o="urn:schemas-microsoft-com:office:office" xmlns:v="urn:schemas-microsoft-com:vml" xmlns:w10="urn:schemas-microsoft-com:office:word" xmlns:w="http://schemas.openxmlformats.org/wordprocessingml/2006/main" xmlns:sm="smNativeData" val="SMDATA_16_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"/>
+                          <sm:smNativeData xmlns:sm="smNativeData" xmlns:w="http://schemas.openxmlformats.org/wordprocessingml/2006/main" xmlns:w10="urn:schemas-microsoft-com:office:word" xmlns:v="urn:schemas-microsoft-com:vml" xmlns:o="urn:schemas-microsoft-com:office:office" xmlns="" val="SMDATA_16_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"/>
                         </a:ext>
                       </a:extLst>
                     </pic:cNvPicPr>
@@ -4810,7 +4824,7 @@
                       <a:picLocks noChangeAspect="1"/>
                       <a:extLst>
                         <a:ext uri="smNativeData">
-                          <sm:smNativeData xmlns="" xmlns:o="urn:schemas-microsoft-com:office:office" xmlns:v="urn:schemas-microsoft-com:vml" xmlns:w10="urn:schemas-microsoft-com:office:word" xmlns:w="http://schemas.openxmlformats.org/wordprocessingml/2006/main" xmlns:sm="smNativeData" val="SMDATA_16_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"/>
+                          <sm:smNativeData xmlns:sm="smNativeData" xmlns:w="http://schemas.openxmlformats.org/wordprocessingml/2006/main" xmlns:w10="urn:schemas-microsoft-com:office:word" xmlns:v="urn:schemas-microsoft-com:vml" xmlns:o="urn:schemas-microsoft-com:office:office" xmlns="" val="SMDATA_16_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"/>
                         </a:ext>
                       </a:extLst>
                     </pic:cNvPicPr>
@@ -4975,7 +4989,7 @@
                       <a:picLocks noChangeAspect="1"/>
                       <a:extLst>
                         <a:ext uri="smNativeData">
-                          <sm:smNativeData xmlns="" xmlns:o="urn:schemas-microsoft-com:office:office" xmlns:v="urn:schemas-microsoft-com:vml" xmlns:w10="urn:schemas-microsoft-com:office:word" xmlns:w="http://schemas.openxmlformats.org/wordprocessingml/2006/main" xmlns:sm="smNativeData" val="SMDATA_16_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"/>
+                          <sm:smNativeData xmlns:sm="smNativeData" xmlns:w="http://schemas.openxmlformats.org/wordprocessingml/2006/main" xmlns:w10="urn:schemas-microsoft-com:office:word" xmlns:v="urn:schemas-microsoft-com:vml" xmlns:o="urn:schemas-microsoft-com:office:office" xmlns="" val="SMDATA_16_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"/>
                         </a:ext>
                       </a:extLst>
                     </pic:cNvPicPr>
@@ -5164,7 +5178,7 @@
                       <a:picLocks noChangeAspect="1"/>
                       <a:extLst>
                         <a:ext uri="smNativeData">
-                          <sm:smNativeData xmlns="" xmlns:o="urn:schemas-microsoft-com:office:office" xmlns:v="urn:schemas-microsoft-com:vml" xmlns:w10="urn:schemas-microsoft-com:office:word" xmlns:w="http://schemas.openxmlformats.org/wordprocessingml/2006/main" xmlns:sm="smNativeData" val="SMDATA_16_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"/>
+                          <sm:smNativeData xmlns:sm="smNativeData" xmlns:w="http://schemas.openxmlformats.org/wordprocessingml/2006/main" xmlns:w10="urn:schemas-microsoft-com:office:word" xmlns:v="urn:schemas-microsoft-com:vml" xmlns:o="urn:schemas-microsoft-com:office:office" xmlns="" val="SMDATA_16_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"/>
                         </a:ext>
                       </a:extLst>
                     </pic:cNvPicPr>
@@ -5310,7 +5324,7 @@
                       <a:picLocks noChangeAspect="1"/>
                       <a:extLst>
                         <a:ext uri="smNativeData">
-                          <sm:smNativeData xmlns="" xmlns:o="urn:schemas-microsoft-com:office:office" xmlns:v="urn:schemas-microsoft-com:vml" xmlns:w10="urn:schemas-microsoft-com:office:word" xmlns:w="http://schemas.openxmlformats.org/wordprocessingml/2006/main" xmlns:sm="smNativeData" val="SMDATA_16_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"/>
+                          <sm:smNativeData xmlns:sm="smNativeData" xmlns:w="http://schemas.openxmlformats.org/wordprocessingml/2006/main" xmlns:w10="urn:schemas-microsoft-com:office:word" xmlns:v="urn:schemas-microsoft-com:vml" xmlns:o="urn:schemas-microsoft-com:office:office" xmlns="" val="SMDATA_16_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"/>
                         </a:ext>
                       </a:extLst>
                     </pic:cNvPicPr>
@@ -5531,7 +5545,7 @@
                       <a:picLocks noChangeAspect="1"/>
                       <a:extLst>
                         <a:ext uri="smNativeData">
-                          <sm:smNativeData xmlns="" xmlns:o="urn:schemas-microsoft-com:office:office" xmlns:v="urn:schemas-microsoft-com:vml" xmlns:w10="urn:schemas-microsoft-com:office:word" xmlns:w="http://schemas.openxmlformats.org/wordprocessingml/2006/main" xmlns:sm="smNativeData" val="SMDATA_16_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"/>
+                          <sm:smNativeData xmlns:sm="smNativeData" xmlns:w="http://schemas.openxmlformats.org/wordprocessingml/2006/main" xmlns:w10="urn:schemas-microsoft-com:office:word" xmlns:v="urn:schemas-microsoft-com:vml" xmlns:o="urn:schemas-microsoft-com:office:office" xmlns="" val="SMDATA_16_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"/>
                         </a:ext>
                       </a:extLst>
                     </pic:cNvPicPr>
@@ -5690,7 +5704,7 @@
                       <a:picLocks noChangeAspect="1"/>
                       <a:extLst>
                         <a:ext uri="smNativeData">
-                          <sm:smNativeData xmlns="" xmlns:o="urn:schemas-microsoft-com:office:office" xmlns:v="urn:schemas-microsoft-com:vml" xmlns:w10="urn:schemas-microsoft-com:office:word" xmlns:w="http://schemas.openxmlformats.org/wordprocessingml/2006/main" xmlns:sm="smNativeData" val="SMDATA_16_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"/>
+                          <sm:smNativeData xmlns:sm="smNativeData" xmlns:w="http://schemas.openxmlformats.org/wordprocessingml/2006/main" xmlns:w10="urn:schemas-microsoft-com:office:word" xmlns:v="urn:schemas-microsoft-com:vml" xmlns:o="urn:schemas-microsoft-com:office:office" xmlns="" val="SMDATA_16_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"/>
                         </a:ext>
                       </a:extLst>
                     </pic:cNvPicPr>
@@ -5848,7 +5862,7 @@
                       <a:picLocks noChangeAspect="1"/>
                       <a:extLst>
                         <a:ext uri="smNativeData">
-                          <sm:smNativeData xmlns="" xmlns:o="urn:schemas-microsoft-com:office:office" xmlns:v="urn:schemas-microsoft-com:vml" xmlns:w10="urn:schemas-microsoft-com:office:word" xmlns:w="http://schemas.openxmlformats.org/wordprocessingml/2006/main" xmlns:sm="smNativeData" val="SMDATA_16_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"/>
+                          <sm:smNativeData xmlns:sm="smNativeData" xmlns:w="http://schemas.openxmlformats.org/wordprocessingml/2006/main" xmlns:w10="urn:schemas-microsoft-com:office:word" xmlns:v="urn:schemas-microsoft-com:vml" xmlns:o="urn:schemas-microsoft-com:office:office" xmlns="" val="SMDATA_16_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"/>
                         </a:ext>
                       </a:extLst>
                     </pic:cNvPicPr>
@@ -6007,13 +6021,14 @@
       </w:pPr>
       <w:bookmarkStart w:id="23" w:name="_Toc171453078"/>
       <w:r>
-        <w:t>Página Meus Projectos</w:t>
+        <w:t>Página Meus Projetos</w:t>
       </w:r>
       <w:bookmarkEnd w:id="23"/>
     </w:p>
     <w:p>
       <w:pPr>
         <w:keepNext/>
+        <w:ind w:left="1416" w:hanging="1416"/>
       </w:pPr>
       <w:r>
         <w:rPr>
@@ -6036,7 +6051,7 @@
                       <a:picLocks noChangeAspect="1"/>
                       <a:extLst>
                         <a:ext uri="smNativeData">
-                          <sm:smNativeData xmlns="" xmlns:o="urn:schemas-microsoft-com:office:office" xmlns:v="urn:schemas-microsoft-com:vml" xmlns:w10="urn:schemas-microsoft-com:office:word" xmlns:w="http://schemas.openxmlformats.org/wordprocessingml/2006/main" xmlns:sm="smNativeData" val="SMDATA_16_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"/>
+                          <sm:smNativeData xmlns:sm="smNativeData" xmlns:w="http://schemas.openxmlformats.org/wordprocessingml/2006/main" xmlns:w10="urn:schemas-microsoft-com:office:word" xmlns:v="urn:schemas-microsoft-com:vml" xmlns:o="urn:schemas-microsoft-com:office:office" xmlns="" val="SMDATA_16_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"/>
                         </a:ext>
                       </a:extLst>
                     </pic:cNvPicPr>
@@ -6144,8 +6159,68 @@
       </w:r>
     </w:p>
     <w:p/>
+    <w:p>
+      <w:pPr>
+        <w:spacing w:line="360" w:lineRule="auto"/>
+        <w:jc w:val="both"/>
+      </w:pPr>
+      <w:r>
+        <w:t>A página de projetos do utilizador (/home/:userId) apresenta os car</w:t>
+      </w:r>
+      <w:r>
+        <w:t>tões</w:t>
+      </w:r>
+      <w:r>
+        <w:t xml:space="preserve"> dos projetos específicos do utilizador logado, perm</w:t>
+      </w:r>
+      <w:r>
+        <w:t>ite</w:t>
+      </w:r>
+      <w:r>
+        <w:t xml:space="preserve"> realizar todas as ações disponíveis na página principal (/home). Nela, é possível visualizar todos os projetos associados ao utilizador, cada um representado por um car</w:t>
+      </w:r>
+      <w:r>
+        <w:t>tão</w:t>
+      </w:r>
+      <w:r>
+        <w:t xml:space="preserve">. A página oferece a opção de filtrar os projetos com base em diferentes estados, como em </w:t>
+      </w:r>
+      <w:r>
+        <w:t>planeamento</w:t>
+      </w:r>
+      <w:r>
+        <w:t xml:space="preserve">, </w:t>
+      </w:r>
+      <w:r>
+        <w:t xml:space="preserve">finalizado </w:t>
+      </w:r>
+      <w:r>
+        <w:t xml:space="preserve">ou </w:t>
+      </w:r>
+      <w:r>
+        <w:t>aprovado, entre outros</w:t>
+      </w:r>
+      <w:r>
+        <w:t>, além de permitir a ordenação dos projetos por data de criação e número de vagas disponíveis. Essas funcionalidades permitem ao utilizador gerir e organizar os seus projetos de forma eficiente e personalizada.</w:t>
+      </w:r>
+    </w:p>
+    <w:p>
+      <w:pPr>
+        <w:spacing w:line="360" w:lineRule="auto"/>
+        <w:jc w:val="both"/>
+      </w:pPr>
+      <w:r>
+        <w:t>Ao clicar num cartão o utilizador é redirecionado automaticamente para a página desse projeto.</w:t>
+      </w:r>
+    </w:p>
     <w:p/>
     <w:p/>
+    <w:p/>
+    <w:p/>
+    <w:p/>
+    <w:p/>
+    <w:p/>
+    <w:p/>
     <w:p>
       <w:pPr>
         <w:pStyle w:val="Ttulo2"/>
@@ -6153,6 +6228,7 @@
       </w:pPr>
       <w:bookmarkStart w:id="24" w:name="_Toc171453079"/>
       <w:r>
+        <w:lastRenderedPageBreak/>
         <w:t>Página de Criação de Projeto</w:t>
       </w:r>
       <w:bookmarkEnd w:id="24"/>
@@ -6182,7 +6258,7 @@
                       <a:picLocks noChangeAspect="1"/>
                       <a:extLst>
                         <a:ext uri="smNativeData">
-                          <sm:smNativeData xmlns="" xmlns:o="urn:schemas-microsoft-com:office:office" xmlns:v="urn:schemas-microsoft-com:vml" xmlns:w10="urn:schemas-microsoft-com:office:word" xmlns:w="http://schemas.openxmlformats.org/wordprocessingml/2006/main" xmlns:sm="smNativeData" val="SMDATA_16_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"/>
+                          <sm:smNativeData xmlns:sm="smNativeData" xmlns:w="http://schemas.openxmlformats.org/wordprocessingml/2006/main" xmlns:w10="urn:schemas-microsoft-com:office:word" xmlns:v="urn:schemas-microsoft-com:vml" xmlns:o="urn:schemas-microsoft-com:office:office" xmlns="" val="SMDATA_16_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"/>
                         </a:ext>
                       </a:extLst>
                     </pic:cNvPicPr>
@@ -6291,6 +6367,175 @@
     </w:p>
     <w:p>
       <w:pPr>
+        <w:pStyle w:val="Legenda"/>
+        <w:spacing w:line="360" w:lineRule="auto"/>
+        <w:jc w:val="both"/>
+        <w:rPr>
+          <w:i w:val="0"/>
+          <w:iCs w:val="0"/>
+          <w:sz w:val="20"/>
+          <w:szCs w:val="20"/>
+        </w:rPr>
+      </w:pPr>
+    </w:p>
+    <w:p>
+      <w:pPr>
+        <w:pStyle w:val="Legenda"/>
+        <w:spacing w:line="360" w:lineRule="auto"/>
+        <w:jc w:val="both"/>
+        <w:rPr>
+          <w:i w:val="0"/>
+          <w:iCs w:val="0"/>
+          <w:sz w:val="22"/>
+          <w:szCs w:val="22"/>
+        </w:rPr>
+      </w:pPr>
+      <w:r>
+        <w:rPr>
+          <w:i w:val="0"/>
+          <w:iCs w:val="0"/>
+          <w:sz w:val="22"/>
+          <w:szCs w:val="22"/>
+        </w:rPr>
+        <w:t>A página de criação de um novo projeto requer que o utilizador forneça várias informações essenciais para a configuração do projeto. Os campos obrigatórios incluem o nome do projeto, o número máximo de membros, a data de conclusão prevista, o laboratório associado, uma descrição detalhada do projeto e pelo menos uma palavra-chave associada. É importante notar que o número máximo de membros não pode exceder o limite estabelecido pelo administrador da plataforma. Além desses campos, o utilizador pode opcionalmente adicionar informações sobre as necessidades de recursos para o projeto, embora essa informação não seja obrigatória. Esses requisitos garantem que todos os projetos sejam bem documentados e organizados desde a sua criação.</w:t>
+      </w:r>
+    </w:p>
+    <w:p>
+      <w:pPr>
+        <w:pStyle w:val="Legenda"/>
+        <w:spacing w:line="360" w:lineRule="auto"/>
+        <w:jc w:val="both"/>
+        <w:rPr>
+          <w:i w:val="0"/>
+          <w:iCs w:val="0"/>
+          <w:sz w:val="22"/>
+          <w:szCs w:val="22"/>
+        </w:rPr>
+      </w:pPr>
+      <w:r>
+        <w:rPr>
+          <w:i w:val="0"/>
+          <w:iCs w:val="0"/>
+          <w:sz w:val="22"/>
+          <w:szCs w:val="22"/>
+        </w:rPr>
+        <w:t>Após a confirmação o utilizador receberá uma nota a dizer se a operação foi bem sucedida ou não.</w:t>
+      </w:r>
+    </w:p>
+    <w:p>
+      <w:pPr>
+        <w:pStyle w:val="Legenda"/>
+        <w:spacing w:line="360" w:lineRule="auto"/>
+        <w:ind w:firstLine="360"/>
+        <w:jc w:val="both"/>
+        <w:rPr>
+          <w:i w:val="0"/>
+          <w:iCs w:val="0"/>
+          <w:sz w:val="20"/>
+          <w:szCs w:val="20"/>
+        </w:rPr>
+      </w:pPr>
+    </w:p>
+    <w:p>
+      <w:pPr>
+        <w:pStyle w:val="Legenda"/>
+        <w:spacing w:line="360" w:lineRule="auto"/>
+        <w:ind w:firstLine="360"/>
+        <w:jc w:val="both"/>
+        <w:rPr>
+          <w:i w:val="0"/>
+          <w:iCs w:val="0"/>
+          <w:sz w:val="20"/>
+          <w:szCs w:val="20"/>
+        </w:rPr>
+      </w:pPr>
+    </w:p>
+    <w:p>
+      <w:pPr>
+        <w:pStyle w:val="Legenda"/>
+        <w:spacing w:line="360" w:lineRule="auto"/>
+        <w:ind w:firstLine="360"/>
+        <w:jc w:val="both"/>
+        <w:rPr>
+          <w:i w:val="0"/>
+          <w:iCs w:val="0"/>
+          <w:sz w:val="20"/>
+          <w:szCs w:val="20"/>
+        </w:rPr>
+      </w:pPr>
+    </w:p>
+    <w:p>
+      <w:pPr>
+        <w:pStyle w:val="Legenda"/>
+        <w:spacing w:line="360" w:lineRule="auto"/>
+        <w:ind w:firstLine="360"/>
+        <w:jc w:val="both"/>
+        <w:rPr>
+          <w:i w:val="0"/>
+          <w:iCs w:val="0"/>
+          <w:sz w:val="20"/>
+          <w:szCs w:val="20"/>
+        </w:rPr>
+      </w:pPr>
+    </w:p>
+    <w:p>
+      <w:pPr>
+        <w:pStyle w:val="Legenda"/>
+        <w:spacing w:line="360" w:lineRule="auto"/>
+        <w:ind w:firstLine="360"/>
+        <w:jc w:val="both"/>
+        <w:rPr>
+          <w:i w:val="0"/>
+          <w:iCs w:val="0"/>
+          <w:sz w:val="20"/>
+          <w:szCs w:val="20"/>
+        </w:rPr>
+      </w:pPr>
+    </w:p>
+    <w:p>
+      <w:pPr>
+        <w:pStyle w:val="Legenda"/>
+        <w:spacing w:line="360" w:lineRule="auto"/>
+        <w:ind w:firstLine="360"/>
+        <w:jc w:val="both"/>
+        <w:rPr>
+          <w:i w:val="0"/>
+          <w:iCs w:val="0"/>
+          <w:sz w:val="20"/>
+          <w:szCs w:val="20"/>
+        </w:rPr>
+      </w:pPr>
+    </w:p>
+    <w:p>
+      <w:pPr>
+        <w:pStyle w:val="Legenda"/>
+        <w:spacing w:line="360" w:lineRule="auto"/>
+        <w:ind w:firstLine="360"/>
+        <w:jc w:val="both"/>
+        <w:rPr>
+          <w:i w:val="0"/>
+          <w:iCs w:val="0"/>
+          <w:sz w:val="20"/>
+          <w:szCs w:val="20"/>
+        </w:rPr>
+      </w:pPr>
+    </w:p>
+    <w:p>
+      <w:pPr>
+        <w:pStyle w:val="Legenda"/>
+        <w:spacing w:line="360" w:lineRule="auto"/>
+        <w:ind w:firstLine="360"/>
+        <w:jc w:val="both"/>
+        <w:rPr>
+          <w:i w:val="0"/>
+          <w:iCs w:val="0"/>
+          <w:sz w:val="20"/>
+          <w:szCs w:val="20"/>
+        </w:rPr>
+      </w:pPr>
+    </w:p>
+    <w:p>
+      <w:pPr>
         <w:pStyle w:val="Ttulo2"/>
         <w:numPr>
           <w:ilvl w:val="0"/>
@@ -6320,7 +6565,6 @@
         <w:rPr>
           <w:noProof/>
         </w:rPr>
-        <w:lastRenderedPageBreak/>
         <w:drawing>
           <wp:inline distT="89535" distB="89535" distL="89535" distR="89535" wp14:anchorId="3408FAFB" wp14:editId="579149C5">
             <wp:extent cx="5552440" cy="2955925"/>
@@ -6338,7 +6582,7 @@
                       <a:picLocks noChangeAspect="1"/>
                       <a:extLst>
                         <a:ext uri="smNativeData">
-                          <sm:smNativeData xmlns="" xmlns:o="urn:schemas-microsoft-com:office:office" xmlns:v="urn:schemas-microsoft-com:vml" xmlns:w10="urn:schemas-microsoft-com:office:word" xmlns:w="http://schemas.openxmlformats.org/wordprocessingml/2006/main" xmlns:sm="smNativeData" val="SMDATA_16_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"/>
+                          <sm:smNativeData xmlns:sm="smNativeData" xmlns:w="http://schemas.openxmlformats.org/wordprocessingml/2006/main" xmlns:w10="urn:schemas-microsoft-com:office:word" xmlns:v="urn:schemas-microsoft-com:vml" xmlns:o="urn:schemas-microsoft-com:office:office" xmlns="" val="SMDATA_16_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"/>
                         </a:ext>
                       </a:extLst>
                     </pic:cNvPicPr>
@@ -6445,9 +6689,93 @@
         <w:t>: Página de Projeto.</w:t>
       </w:r>
     </w:p>
-    <w:p/>
-    <w:p/>
-    <w:p/>
+    <w:p>
+      <w:pPr>
+        <w:spacing w:line="360" w:lineRule="auto"/>
+        <w:jc w:val="both"/>
+      </w:pPr>
+      <w:r>
+        <w:t>A página de um projeto apresenta diversas se</w:t>
+      </w:r>
+      <w:r>
+        <w:t>c</w:t>
+      </w:r>
+      <w:r>
+        <w:t>ções organizadas de maneira clara para fornecer todas as informações relevantes sobre o projeto. O nome do projeto é exibido de forma bem visível no início da página. Em seguida, há uma se</w:t>
+      </w:r>
+      <w:r>
+        <w:t>c</w:t>
+      </w:r>
+      <w:r>
+        <w:t>ção onde são mostrados o laboratório associado, o estado atual do projeto e o número máximo de membros permitidos. Na se</w:t>
+      </w:r>
+      <w:r>
+        <w:t>c</w:t>
+      </w:r>
+      <w:r>
+        <w:t>ção subsequente, encontra-se a descrição completa do projeto.</w:t>
+      </w:r>
+    </w:p>
+    <w:p>
+      <w:pPr>
+        <w:spacing w:line="360" w:lineRule="auto"/>
+        <w:jc w:val="both"/>
+      </w:pPr>
+      <w:r>
+        <w:t>Depois, há uma área dedicada às palavras-chave relacionadas ao projeto. Em seguida, são exibidas as skills/competências associadas ao projeto. Na próxima se</w:t>
+      </w:r>
+      <w:r>
+        <w:t>c</w:t>
+      </w:r>
+      <w:r>
+        <w:t>ção, são listados todos os membros do projeto, mostrando a foto, o nome, a função no projeto e a visibilidade do perfil (</w:t>
+      </w:r>
+      <w:r>
+        <w:t>apenas aparece informação se o perfil for</w:t>
+      </w:r>
+      <w:r>
+        <w:t xml:space="preserve"> privado).</w:t>
+      </w:r>
+    </w:p>
+    <w:p>
+      <w:pPr>
+        <w:spacing w:line="360" w:lineRule="auto"/>
+        <w:jc w:val="both"/>
+      </w:pPr>
+      <w:r>
+        <w:t>Além disso, há uma se</w:t>
+      </w:r>
+      <w:r>
+        <w:t>c</w:t>
+      </w:r>
+      <w:r>
+        <w:t>ção que apresenta todos os componentes/recursos associados ao projeto, junto com a quantidade de cada um</w:t>
+      </w:r>
+      <w:r>
+        <w:t xml:space="preserve"> e a respetiva marca</w:t>
+      </w:r>
+      <w:r>
+        <w:t>.</w:t>
+      </w:r>
+    </w:p>
+    <w:p>
+      <w:pPr>
+        <w:spacing w:line="360" w:lineRule="auto"/>
+        <w:jc w:val="both"/>
+      </w:pPr>
+      <w:r>
+        <w:t>Essas informações são visíveis para todos os utilizadores logados. No entanto, os utilizadores que fazem parte do projeto têm acesso adicional ao Plano de Execução, que inclui todas as tarefas, e ao registo de todas as atividades realizadas durante o projeto. Os membros do projeto, dependendo da sua função, têm permissões para editar o projeto, sendo que qualquer alteração é sempre registada e mostrada no registo de atividades.</w:t>
+      </w:r>
+    </w:p>
+    <w:p>
+      <w:pPr>
+        <w:spacing w:line="360" w:lineRule="auto"/>
+        <w:jc w:val="both"/>
+      </w:pPr>
+      <w:r>
+        <w:t>No registo de atividades apenas são mostradas os últimos 5 registos, para ver mais basta clicar no botão “Ver Mais” e o utilizador é redirecionado para uma página com toda a informação registada.</w:t>
+      </w:r>
+    </w:p>
     <w:p>
       <w:pPr>
         <w:pStyle w:val="Ttulo2"/>
@@ -6455,6 +6783,7 @@
       </w:pPr>
       <w:bookmarkStart w:id="26" w:name="_Toc171453081"/>
       <w:r>
+        <w:lastRenderedPageBreak/>
         <w:t>Página do Plano Execução do Projeto</w:t>
       </w:r>
       <w:bookmarkEnd w:id="26"/>
@@ -6510,11 +6839,7 @@
         <w:t>Board de Tarefas:</w:t>
       </w:r>
       <w:r>
-        <w:t xml:space="preserve"> O board permite visualizar as tarefas de forma organizada por prioridade e estado é possível apagar e editar uma tarefa diretamente no board, facilitando a gestão e a </w:t>
-      </w:r>
-      <w:r>
-        <w:lastRenderedPageBreak/>
-        <w:t>atualização das atividades do projeto. O board funciona em tempo real utilizando WebSocket, garantindo que as atualizações sejam refletidas instantaneamente para todos os utilizadores.</w:t>
+        <w:t xml:space="preserve"> O board permite visualizar as tarefas de forma organizada por prioridade e estado é possível apagar e editar uma tarefa diretamente no board, facilitando a gestão e a atualização das atividades do projeto. O board funciona em tempo real utilizando WebSocket, garantindo que as atualizações sejam refletidas instantaneamente para todos os utilizadores.</w:t>
       </w:r>
     </w:p>
     <w:p>
@@ -6542,7 +6867,7 @@
                       <a:picLocks noChangeAspect="1"/>
                       <a:extLst>
                         <a:ext uri="smNativeData">
-                          <sm:smNativeData xmlns="" xmlns:o="urn:schemas-microsoft-com:office:office" xmlns:v="urn:schemas-microsoft-com:vml" xmlns:w10="urn:schemas-microsoft-com:office:word" xmlns:w="http://schemas.openxmlformats.org/wordprocessingml/2006/main" xmlns:sm="smNativeData" val="SMDATA_16_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"/>
+                          <sm:smNativeData xmlns:sm="smNativeData" xmlns:w="http://schemas.openxmlformats.org/wordprocessingml/2006/main" xmlns:w10="urn:schemas-microsoft-com:office:word" xmlns:v="urn:schemas-microsoft-com:vml" xmlns:o="urn:schemas-microsoft-com:office:office" xmlns="" val="SMDATA_16_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"/>
                         </a:ext>
                       </a:extLst>
                     </pic:cNvPicPr>
@@ -6703,6 +7028,7 @@
           <w:sz w:val="20"/>
           <w:szCs w:val="20"/>
         </w:rPr>
+        <w:lastRenderedPageBreak/>
         <w:drawing>
           <wp:inline distT="0" distB="0" distL="0" distR="0" wp14:anchorId="7F1173DB" wp14:editId="695C751B">
             <wp:extent cx="5731510" cy="3039745"/>
@@ -6820,7 +7146,7 @@
           <w:sz w:val="20"/>
           <w:szCs w:val="20"/>
         </w:rPr>
-        <w:t>: Página do Plano de execução do Projecto - Board.</w:t>
+        <w:t>: Página do Plano de execução do Projeto - Board.</w:t>
       </w:r>
     </w:p>
     <w:p/>
@@ -6844,7 +7170,6 @@
         <w:rPr>
           <w:noProof/>
         </w:rPr>
-        <w:lastRenderedPageBreak/>
         <w:drawing>
           <wp:inline distT="89535" distB="89535" distL="89535" distR="89535" wp14:anchorId="25FD7AD2" wp14:editId="085DA029">
             <wp:extent cx="5552440" cy="2953385"/>
@@ -6862,7 +7187,7 @@
                       <a:picLocks noChangeAspect="1"/>
                       <a:extLst>
                         <a:ext uri="smNativeData">
-                          <sm:smNativeData xmlns="" xmlns:o="urn:schemas-microsoft-com:office:office" xmlns:v="urn:schemas-microsoft-com:vml" xmlns:w10="urn:schemas-microsoft-com:office:word" xmlns:w="http://schemas.openxmlformats.org/wordprocessingml/2006/main" xmlns:sm="smNativeData" val="SMDATA_16_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"/>
+                          <sm:smNativeData xmlns:sm="smNativeData" xmlns:w="http://schemas.openxmlformats.org/wordprocessingml/2006/main" xmlns:w10="urn:schemas-microsoft-com:office:word" xmlns:v="urn:schemas-microsoft-com:vml" xmlns:o="urn:schemas-microsoft-com:office:office" xmlns="" val="SMDATA_16_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"/>
                         </a:ext>
                       </a:extLst>
                     </pic:cNvPicPr>
@@ -6977,6 +7302,41 @@
       </w:r>
     </w:p>
     <w:p/>
+    <w:p>
+      <w:pPr>
+        <w:spacing w:line="360" w:lineRule="auto"/>
+        <w:jc w:val="both"/>
+      </w:pPr>
+      <w:r>
+        <w:t xml:space="preserve">A página de criação de um novo componente requer que o utilizador forneça várias informações essenciais para a configuração do componente. Os campos obrigatórios incluem o nome, a marca, o ID da fonte, o tipo do componente (físico ou digital), a descrição e o fornecedor, que deve incluir o nome e o contacto. Além desses campos, o utilizador tem a opção de adicionar uma foto do </w:t>
+      </w:r>
+      <w:r>
+        <w:lastRenderedPageBreak/>
+        <w:t>componente e observações adicionais. Estes requisitos garantem que todos os componentes sejam bem documentados e organizados desde a sua criação.</w:t>
+      </w:r>
+    </w:p>
+    <w:p>
+      <w:pPr>
+        <w:pStyle w:val="Legenda"/>
+        <w:spacing w:line="360" w:lineRule="auto"/>
+        <w:jc w:val="both"/>
+        <w:rPr>
+          <w:i w:val="0"/>
+          <w:iCs w:val="0"/>
+          <w:sz w:val="22"/>
+          <w:szCs w:val="22"/>
+        </w:rPr>
+      </w:pPr>
+      <w:r>
+        <w:rPr>
+          <w:i w:val="0"/>
+          <w:iCs w:val="0"/>
+          <w:sz w:val="22"/>
+          <w:szCs w:val="22"/>
+        </w:rPr>
+        <w:t>Após a confirmação o utilizador receberá uma nota a dizer se a operação foi bem sucedida ou não.</w:t>
+      </w:r>
+    </w:p>
     <w:p/>
     <w:p>
       <w:pPr>
@@ -7015,7 +7375,7 @@
                       <a:picLocks noChangeAspect="1"/>
                       <a:extLst>
                         <a:ext uri="smNativeData">
-                          <sm:smNativeData xmlns="" xmlns:o="urn:schemas-microsoft-com:office:office" xmlns:v="urn:schemas-microsoft-com:vml" xmlns:w10="urn:schemas-microsoft-com:office:word" xmlns:w="http://schemas.openxmlformats.org/wordprocessingml/2006/main" xmlns:sm="smNativeData" val="SMDATA_16_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"/>
+                          <sm:smNativeData xmlns:sm="smNativeData" xmlns:w="http://schemas.openxmlformats.org/wordprocessingml/2006/main" xmlns:w10="urn:schemas-microsoft-com:office:word" xmlns:v="urn:schemas-microsoft-com:vml" xmlns:o="urn:schemas-microsoft-com:office:office" xmlns="" val="SMDATA_16_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"/>
                         </a:ext>
                       </a:extLst>
                     </pic:cNvPicPr>
@@ -7129,6 +7489,31 @@
         <w:t>: Página dos componentes.</w:t>
       </w:r>
     </w:p>
+    <w:p>
+      <w:pPr>
+        <w:spacing w:line="360" w:lineRule="auto"/>
+        <w:jc w:val="both"/>
+      </w:pPr>
+    </w:p>
+    <w:p>
+      <w:pPr>
+        <w:spacing w:line="360" w:lineRule="auto"/>
+        <w:jc w:val="both"/>
+      </w:pPr>
+      <w:r>
+        <w:t>A página dos componentes permite acesso a todos os componentes criados, proporcionando várias opções de filtragem e ordenação para facilitar a pesquisa. Os componentes podem ser filtrados pelo tipo, marca e fornecedor, sendo possível combinar esses critérios para tornar a pesquisa mais precisa. Além disso, a pesquisa pode ser ordenada por data de criação, ordem alfabética e quantidade de projetos aos quais o componente está associado.</w:t>
+      </w:r>
+    </w:p>
+    <w:p>
+      <w:pPr>
+        <w:spacing w:line="360" w:lineRule="auto"/>
+        <w:jc w:val="both"/>
+      </w:pPr>
+      <w:r>
+        <w:t>Os cartões que mostram a informação de cada componente incluem a foto, o nome, a marca e a quantidade de projetos relacionados a esse componente. Ao clicar em um cartão de componente, é possível editar o ID da fonte, a marca, a fotografia, a descrição e as observações. Também é possível adicionar novos fornecedores aos que já estão associados ao componente. Essas funcionalidades garantem uma gestão eficiente e detalhada dos componentes disponíveis na plataforma.</w:t>
+      </w:r>
+    </w:p>
+    <w:p/>
     <w:p/>
     <w:p>
       <w:pPr>
@@ -7137,6 +7522,7 @@
       </w:pPr>
       <w:bookmarkStart w:id="29" w:name="_Toc171453084"/>
       <w:r>
+        <w:lastRenderedPageBreak/>
         <w:t>Página Mensagens</w:t>
       </w:r>
       <w:bookmarkEnd w:id="29"/>
@@ -7167,7 +7553,6 @@
         <w:jc w:val="both"/>
       </w:pPr>
       <w:r>
-        <w:lastRenderedPageBreak/>
         <w:t>Esta página tem duas funcionalidades principais, menu de pesquisa de utilizadores e troca de mensagens pessoais. Relativamente ao menu de pesquisa, permite encontrar um utilizador pelo primeiro nome, último nome ou por nickname. Os resultados são apresentados numa lista, onde cada item representa um utilizador encontrado.</w:t>
       </w:r>
     </w:p>
@@ -7298,7 +7683,7 @@
                       <a:picLocks noChangeAspect="1"/>
                       <a:extLst>
                         <a:ext uri="smNativeData">
-                          <sm:smNativeData xmlns="" xmlns:o="urn:schemas-microsoft-com:office:office" xmlns:v="urn:schemas-microsoft-com:vml" xmlns:w10="urn:schemas-microsoft-com:office:word" xmlns:w="http://schemas.openxmlformats.org/wordprocessingml/2006/main" xmlns:sm="smNativeData" val="SMDATA_16_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"/>
+                          <sm:smNativeData xmlns:sm="smNativeData" xmlns:w="http://schemas.openxmlformats.org/wordprocessingml/2006/main" xmlns:w10="urn:schemas-microsoft-com:office:word" xmlns:v="urn:schemas-microsoft-com:vml" xmlns:o="urn:schemas-microsoft-com:office:office" xmlns="" val="SMDATA_16_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"/>
                         </a:ext>
                       </a:extLst>
                     </pic:cNvPicPr>
@@ -7533,7 +7918,7 @@
                       <a:picLocks noChangeAspect="1"/>
                       <a:extLst>
                         <a:ext uri="smNativeData">
-                          <sm:smNativeData xmlns="" xmlns:o="urn:schemas-microsoft-com:office:office" xmlns:v="urn:schemas-microsoft-com:vml" xmlns:w10="urn:schemas-microsoft-com:office:word" xmlns:w="http://schemas.openxmlformats.org/wordprocessingml/2006/main" xmlns:sm="smNativeData" val="SMDATA_16_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"/>
+                          <sm:smNativeData xmlns:sm="smNativeData" xmlns:w="http://schemas.openxmlformats.org/wordprocessingml/2006/main" xmlns:w10="urn:schemas-microsoft-com:office:word" xmlns:v="urn:schemas-microsoft-com:vml" xmlns:o="urn:schemas-microsoft-com:office:office" xmlns="" val="SMDATA_16_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"/>
                         </a:ext>
                       </a:extLst>
                     </pic:cNvPicPr>
@@ -7794,7 +8179,7 @@
                       <a:picLocks noChangeAspect="1"/>
                       <a:extLst>
                         <a:ext uri="smNativeData">
-                          <sm:smNativeData xmlns="" xmlns:o="urn:schemas-microsoft-com:office:office" xmlns:v="urn:schemas-microsoft-com:vml" xmlns:w10="urn:schemas-microsoft-com:office:word" xmlns:w="http://schemas.openxmlformats.org/wordprocessingml/2006/main" xmlns:sm="smNativeData" val="SMDATA_16_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"/>
+                          <sm:smNativeData xmlns:sm="smNativeData" xmlns:w="http://schemas.openxmlformats.org/wordprocessingml/2006/main" xmlns:w10="urn:schemas-microsoft-com:office:word" xmlns:v="urn:schemas-microsoft-com:vml" xmlns:o="urn:schemas-microsoft-com:office:office" xmlns="" val="SMDATA_16_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"/>
                         </a:ext>
                       </a:extLst>
                     </pic:cNvPicPr>
@@ -8041,7 +8426,10 @@
             <w:jc w:val="center"/>
           </w:pPr>
           <w:r>
-            <w:t>Julho 2024</w:t>
+            <w:t xml:space="preserve">Julho </w:t>
+          </w:r>
+          <w:r>
+            <w:t>2024</w:t>
           </w:r>
         </w:p>
       </w:tc>
@@ -8225,7 +8613,7 @@
             <w:jc w:val="center"/>
           </w:pPr>
           <w:r>
-            <w:t>Projecto Final Aor</w:t>
+            <w:t>Projeto Final Aor</w:t>
           </w:r>
         </w:p>
       </w:tc>

</xml_diff>

<commit_message>
correcao introducao e de alguns erros
</commit_message>
<xml_diff>
--- a/RELATORIO FINAL AOR.docx
+++ b/RELATORIO FINAL AOR.docx
@@ -310,7 +310,7 @@
           <w:r>
             <w:fldChar w:fldCharType="separate"/>
           </w:r>
-          <w:hyperlink w:anchor="_Toc171453058" w:history="1">
+          <w:hyperlink w:anchor="_Toc171621602" w:history="1">
             <w:r>
               <w:rPr>
                 <w:rStyle w:val="Hiperligao"/>
@@ -356,7 +356,7 @@
                 <w:noProof/>
                 <w:webHidden/>
               </w:rPr>
-              <w:instrText xml:space="preserve"> PAGEREF _Toc171453058 \h </w:instrText>
+              <w:instrText xml:space="preserve"> PAGEREF _Toc171621602 \h </w:instrText>
             </w:r>
             <w:r>
               <w:rPr>
@@ -404,7 +404,7 @@
               <w14:ligatures w14:val="standardContextual"/>
             </w:rPr>
           </w:pPr>
-          <w:hyperlink w:anchor="_Toc171453059" w:history="1">
+          <w:hyperlink w:anchor="_Toc171621603" w:history="1">
             <w:r>
               <w:rPr>
                 <w:rStyle w:val="Hiperligao"/>
@@ -450,7 +450,7 @@
                 <w:noProof/>
                 <w:webHidden/>
               </w:rPr>
-              <w:instrText xml:space="preserve"> PAGEREF _Toc171453059 \h </w:instrText>
+              <w:instrText xml:space="preserve"> PAGEREF _Toc171621603 \h </w:instrText>
             </w:r>
             <w:r>
               <w:rPr>
@@ -498,7 +498,7 @@
               <w14:ligatures w14:val="standardContextual"/>
             </w:rPr>
           </w:pPr>
-          <w:hyperlink w:anchor="_Toc171453060" w:history="1">
+          <w:hyperlink w:anchor="_Toc171621604" w:history="1">
             <w:r>
               <w:rPr>
                 <w:rStyle w:val="Hiperligao"/>
@@ -544,7 +544,7 @@
                 <w:noProof/>
                 <w:webHidden/>
               </w:rPr>
-              <w:instrText xml:space="preserve"> PAGEREF _Toc171453060 \h </w:instrText>
+              <w:instrText xml:space="preserve"> PAGEREF _Toc171621604 \h </w:instrText>
             </w:r>
             <w:r>
               <w:rPr>
@@ -591,7 +591,7 @@
               <w14:ligatures w14:val="standardContextual"/>
             </w:rPr>
           </w:pPr>
-          <w:hyperlink w:anchor="_Toc171453061" w:history="1">
+          <w:hyperlink w:anchor="_Toc171621605" w:history="1">
             <w:r>
               <w:rPr>
                 <w:rStyle w:val="Hiperligao"/>
@@ -628,7 +628,7 @@
                 <w:noProof/>
                 <w:webHidden/>
               </w:rPr>
-              <w:instrText xml:space="preserve"> PAGEREF _Toc171453061 \h </w:instrText>
+              <w:instrText xml:space="preserve"> PAGEREF _Toc171621605 \h </w:instrText>
             </w:r>
             <w:r>
               <w:rPr>
@@ -675,7 +675,7 @@
               <w14:ligatures w14:val="standardContextual"/>
             </w:rPr>
           </w:pPr>
-          <w:hyperlink w:anchor="_Toc171453062" w:history="1">
+          <w:hyperlink w:anchor="_Toc171621606" w:history="1">
             <w:r>
               <w:rPr>
                 <w:rStyle w:val="Hiperligao"/>
@@ -712,7 +712,7 @@
                 <w:noProof/>
                 <w:webHidden/>
               </w:rPr>
-              <w:instrText xml:space="preserve"> PAGEREF _Toc171453062 \h </w:instrText>
+              <w:instrText xml:space="preserve"> PAGEREF _Toc171621606 \h </w:instrText>
             </w:r>
             <w:r>
               <w:rPr>
@@ -759,7 +759,7 @@
               <w14:ligatures w14:val="standardContextual"/>
             </w:rPr>
           </w:pPr>
-          <w:hyperlink w:anchor="_Toc171453063" w:history="1">
+          <w:hyperlink w:anchor="_Toc171621607" w:history="1">
             <w:r>
               <w:rPr>
                 <w:rStyle w:val="Hiperligao"/>
@@ -787,7 +787,7 @@
                 <w:noProof/>
                 <w:webHidden/>
               </w:rPr>
-              <w:instrText xml:space="preserve"> PAGEREF _Toc171453063 \h </w:instrText>
+              <w:instrText xml:space="preserve"> PAGEREF _Toc171621607 \h </w:instrText>
             </w:r>
             <w:r>
               <w:rPr>
@@ -834,7 +834,7 @@
               <w14:ligatures w14:val="standardContextual"/>
             </w:rPr>
           </w:pPr>
-          <w:hyperlink w:anchor="_Toc171453064" w:history="1">
+          <w:hyperlink w:anchor="_Toc171621608" w:history="1">
             <w:r>
               <w:rPr>
                 <w:rStyle w:val="Hiperligao"/>
@@ -871,7 +871,7 @@
                 <w:noProof/>
                 <w:webHidden/>
               </w:rPr>
-              <w:instrText xml:space="preserve"> PAGEREF _Toc171453064 \h </w:instrText>
+              <w:instrText xml:space="preserve"> PAGEREF _Toc171621608 \h </w:instrText>
             </w:r>
             <w:r>
               <w:rPr>
@@ -918,7 +918,7 @@
               <w14:ligatures w14:val="standardContextual"/>
             </w:rPr>
           </w:pPr>
-          <w:hyperlink w:anchor="_Toc171453065" w:history="1">
+          <w:hyperlink w:anchor="_Toc171621609" w:history="1">
             <w:r>
               <w:rPr>
                 <w:rStyle w:val="Hiperligao"/>
@@ -955,7 +955,7 @@
                 <w:noProof/>
                 <w:webHidden/>
               </w:rPr>
-              <w:instrText xml:space="preserve"> PAGEREF _Toc171453065 \h </w:instrText>
+              <w:instrText xml:space="preserve"> PAGEREF _Toc171621609 \h </w:instrText>
             </w:r>
             <w:r>
               <w:rPr>
@@ -1002,7 +1002,7 @@
               <w14:ligatures w14:val="standardContextual"/>
             </w:rPr>
           </w:pPr>
-          <w:hyperlink w:anchor="_Toc171453066" w:history="1">
+          <w:hyperlink w:anchor="_Toc171621610" w:history="1">
             <w:r>
               <w:rPr>
                 <w:rStyle w:val="Hiperligao"/>
@@ -1029,7 +1029,7 @@
                 <w:noProof/>
                 <w:webHidden/>
               </w:rPr>
-              <w:instrText xml:space="preserve"> PAGEREF _Toc171453066 \h </w:instrText>
+              <w:instrText xml:space="preserve"> PAGEREF _Toc171621610 \h </w:instrText>
             </w:r>
             <w:r>
               <w:rPr>
@@ -1049,7 +1049,7 @@
                 <w:noProof/>
                 <w:webHidden/>
               </w:rPr>
-              <w:t>4</w:t>
+              <w:t>5</w:t>
             </w:r>
             <w:r>
               <w:rPr>
@@ -1077,7 +1077,7 @@
               <w14:ligatures w14:val="standardContextual"/>
             </w:rPr>
           </w:pPr>
-          <w:hyperlink w:anchor="_Toc171453067" w:history="1">
+          <w:hyperlink w:anchor="_Toc171621611" w:history="1">
             <w:r>
               <w:rPr>
                 <w:rStyle w:val="Hiperligao"/>
@@ -1123,7 +1123,7 @@
                 <w:noProof/>
                 <w:webHidden/>
               </w:rPr>
-              <w:instrText xml:space="preserve"> PAGEREF _Toc171453067 \h </w:instrText>
+              <w:instrText xml:space="preserve"> PAGEREF _Toc171621611 \h </w:instrText>
             </w:r>
             <w:r>
               <w:rPr>
@@ -1171,7 +1171,7 @@
               <w14:ligatures w14:val="standardContextual"/>
             </w:rPr>
           </w:pPr>
-          <w:hyperlink w:anchor="_Toc171453068" w:history="1">
+          <w:hyperlink w:anchor="_Toc171621612" w:history="1">
             <w:r>
               <w:rPr>
                 <w:rStyle w:val="Hiperligao"/>
@@ -1217,7 +1217,7 @@
                 <w:noProof/>
                 <w:webHidden/>
               </w:rPr>
-              <w:instrText xml:space="preserve"> PAGEREF _Toc171453068 \h </w:instrText>
+              <w:instrText xml:space="preserve"> PAGEREF _Toc171621612 \h </w:instrText>
             </w:r>
             <w:r>
               <w:rPr>
@@ -1265,7 +1265,7 @@
               <w14:ligatures w14:val="standardContextual"/>
             </w:rPr>
           </w:pPr>
-          <w:hyperlink w:anchor="_Toc171453069" w:history="1">
+          <w:hyperlink w:anchor="_Toc171621613" w:history="1">
             <w:r>
               <w:rPr>
                 <w:rStyle w:val="Hiperligao"/>
@@ -1311,7 +1311,7 @@
                 <w:noProof/>
                 <w:webHidden/>
               </w:rPr>
-              <w:instrText xml:space="preserve"> PAGEREF _Toc171453069 \h </w:instrText>
+              <w:instrText xml:space="preserve"> PAGEREF _Toc171621613 \h </w:instrText>
             </w:r>
             <w:r>
               <w:rPr>
@@ -1359,7 +1359,7 @@
               <w14:ligatures w14:val="standardContextual"/>
             </w:rPr>
           </w:pPr>
-          <w:hyperlink w:anchor="_Toc171453070" w:history="1">
+          <w:hyperlink w:anchor="_Toc171621614" w:history="1">
             <w:r>
               <w:rPr>
                 <w:rStyle w:val="Hiperligao"/>
@@ -1405,7 +1405,7 @@
                 <w:noProof/>
                 <w:webHidden/>
               </w:rPr>
-              <w:instrText xml:space="preserve"> PAGEREF _Toc171453070 \h </w:instrText>
+              <w:instrText xml:space="preserve"> PAGEREF _Toc171621614 \h </w:instrText>
             </w:r>
             <w:r>
               <w:rPr>
@@ -1425,7 +1425,7 @@
                 <w:noProof/>
                 <w:webHidden/>
               </w:rPr>
-              <w:t>6</w:t>
+              <w:t>7</w:t>
             </w:r>
             <w:r>
               <w:rPr>
@@ -1453,7 +1453,7 @@
               <w14:ligatures w14:val="standardContextual"/>
             </w:rPr>
           </w:pPr>
-          <w:hyperlink w:anchor="_Toc171453071" w:history="1">
+          <w:hyperlink w:anchor="_Toc171621615" w:history="1">
             <w:r>
               <w:rPr>
                 <w:rStyle w:val="Hiperligao"/>
@@ -1499,7 +1499,7 @@
                 <w:noProof/>
                 <w:webHidden/>
               </w:rPr>
-              <w:instrText xml:space="preserve"> PAGEREF _Toc171453071 \h </w:instrText>
+              <w:instrText xml:space="preserve"> PAGEREF _Toc171621615 \h </w:instrText>
             </w:r>
             <w:r>
               <w:rPr>
@@ -1519,7 +1519,7 @@
                 <w:noProof/>
                 <w:webHidden/>
               </w:rPr>
-              <w:t>6</w:t>
+              <w:t>7</w:t>
             </w:r>
             <w:r>
               <w:rPr>
@@ -1547,7 +1547,7 @@
               <w14:ligatures w14:val="standardContextual"/>
             </w:rPr>
           </w:pPr>
-          <w:hyperlink w:anchor="_Toc171453072" w:history="1">
+          <w:hyperlink w:anchor="_Toc171621616" w:history="1">
             <w:r>
               <w:rPr>
                 <w:rStyle w:val="Hiperligao"/>
@@ -1593,7 +1593,7 @@
                 <w:noProof/>
                 <w:webHidden/>
               </w:rPr>
-              <w:instrText xml:space="preserve"> PAGEREF _Toc171453072 \h </w:instrText>
+              <w:instrText xml:space="preserve"> PAGEREF _Toc171621616 \h </w:instrText>
             </w:r>
             <w:r>
               <w:rPr>
@@ -1613,7 +1613,7 @@
                 <w:noProof/>
                 <w:webHidden/>
               </w:rPr>
-              <w:t>6</w:t>
+              <w:t>7</w:t>
             </w:r>
             <w:r>
               <w:rPr>
@@ -1641,7 +1641,7 @@
               <w14:ligatures w14:val="standardContextual"/>
             </w:rPr>
           </w:pPr>
-          <w:hyperlink w:anchor="_Toc171453073" w:history="1">
+          <w:hyperlink w:anchor="_Toc171621617" w:history="1">
             <w:r>
               <w:rPr>
                 <w:rStyle w:val="Hiperligao"/>
@@ -1687,7 +1687,7 @@
                 <w:noProof/>
                 <w:webHidden/>
               </w:rPr>
-              <w:instrText xml:space="preserve"> PAGEREF _Toc171453073 \h </w:instrText>
+              <w:instrText xml:space="preserve"> PAGEREF _Toc171621617 \h </w:instrText>
             </w:r>
             <w:r>
               <w:rPr>
@@ -1707,7 +1707,7 @@
                 <w:noProof/>
                 <w:webHidden/>
               </w:rPr>
-              <w:t>6</w:t>
+              <w:t>8</w:t>
             </w:r>
             <w:r>
               <w:rPr>
@@ -1735,7 +1735,7 @@
               <w14:ligatures w14:val="standardContextual"/>
             </w:rPr>
           </w:pPr>
-          <w:hyperlink w:anchor="_Toc171453074" w:history="1">
+          <w:hyperlink w:anchor="_Toc171621618" w:history="1">
             <w:r>
               <w:rPr>
                 <w:rStyle w:val="Hiperligao"/>
@@ -1781,7 +1781,7 @@
                 <w:noProof/>
                 <w:webHidden/>
               </w:rPr>
-              <w:instrText xml:space="preserve"> PAGEREF _Toc171453074 \h </w:instrText>
+              <w:instrText xml:space="preserve"> PAGEREF _Toc171621618 \h </w:instrText>
             </w:r>
             <w:r>
               <w:rPr>
@@ -1801,7 +1801,7 @@
                 <w:noProof/>
                 <w:webHidden/>
               </w:rPr>
-              <w:t>7</w:t>
+              <w:t>8</w:t>
             </w:r>
             <w:r>
               <w:rPr>
@@ -1829,7 +1829,7 @@
               <w14:ligatures w14:val="standardContextual"/>
             </w:rPr>
           </w:pPr>
-          <w:hyperlink w:anchor="_Toc171453075" w:history="1">
+          <w:hyperlink w:anchor="_Toc171621619" w:history="1">
             <w:r>
               <w:rPr>
                 <w:rStyle w:val="Hiperligao"/>
@@ -1875,7 +1875,7 @@
                 <w:noProof/>
                 <w:webHidden/>
               </w:rPr>
-              <w:instrText xml:space="preserve"> PAGEREF _Toc171453075 \h </w:instrText>
+              <w:instrText xml:space="preserve"> PAGEREF _Toc171621619 \h </w:instrText>
             </w:r>
             <w:r>
               <w:rPr>
@@ -1895,7 +1895,7 @@
                 <w:noProof/>
                 <w:webHidden/>
               </w:rPr>
-              <w:t>7</w:t>
+              <w:t>8</w:t>
             </w:r>
             <w:r>
               <w:rPr>
@@ -1923,7 +1923,7 @@
               <w14:ligatures w14:val="standardContextual"/>
             </w:rPr>
           </w:pPr>
-          <w:hyperlink w:anchor="_Toc171453076" w:history="1">
+          <w:hyperlink w:anchor="_Toc171621620" w:history="1">
             <w:r>
               <w:rPr>
                 <w:rStyle w:val="Hiperligao"/>
@@ -1969,7 +1969,7 @@
                 <w:noProof/>
                 <w:webHidden/>
               </w:rPr>
-              <w:instrText xml:space="preserve"> PAGEREF _Toc171453076 \h </w:instrText>
+              <w:instrText xml:space="preserve"> PAGEREF _Toc171621620 \h </w:instrText>
             </w:r>
             <w:r>
               <w:rPr>
@@ -1989,7 +1989,7 @@
                 <w:noProof/>
                 <w:webHidden/>
               </w:rPr>
-              <w:t>7</w:t>
+              <w:t>9</w:t>
             </w:r>
             <w:r>
               <w:rPr>
@@ -2017,7 +2017,7 @@
               <w14:ligatures w14:val="standardContextual"/>
             </w:rPr>
           </w:pPr>
-          <w:hyperlink w:anchor="_Toc171453077" w:history="1">
+          <w:hyperlink w:anchor="_Toc171621621" w:history="1">
             <w:r>
               <w:rPr>
                 <w:rStyle w:val="Hiperligao"/>
@@ -2063,7 +2063,7 @@
                 <w:noProof/>
                 <w:webHidden/>
               </w:rPr>
-              <w:instrText xml:space="preserve"> PAGEREF _Toc171453077 \h </w:instrText>
+              <w:instrText xml:space="preserve"> PAGEREF _Toc171621621 \h </w:instrText>
             </w:r>
             <w:r>
               <w:rPr>
@@ -2083,7 +2083,7 @@
                 <w:noProof/>
                 <w:webHidden/>
               </w:rPr>
-              <w:t>10</w:t>
+              <w:t>12</w:t>
             </w:r>
             <w:r>
               <w:rPr>
@@ -2111,7 +2111,7 @@
               <w14:ligatures w14:val="standardContextual"/>
             </w:rPr>
           </w:pPr>
-          <w:hyperlink w:anchor="_Toc171453078" w:history="1">
+          <w:hyperlink w:anchor="_Toc171621622" w:history="1">
             <w:r>
               <w:rPr>
                 <w:rStyle w:val="Hiperligao"/>
@@ -2157,7 +2157,7 @@
                 <w:noProof/>
                 <w:webHidden/>
               </w:rPr>
-              <w:instrText xml:space="preserve"> PAGEREF _Toc171453078 \h </w:instrText>
+              <w:instrText xml:space="preserve"> PAGEREF _Toc171621622 \h </w:instrText>
             </w:r>
             <w:r>
               <w:rPr>
@@ -2177,7 +2177,7 @@
                 <w:noProof/>
                 <w:webHidden/>
               </w:rPr>
-              <w:t>13</w:t>
+              <w:t>15</w:t>
             </w:r>
             <w:r>
               <w:rPr>
@@ -2205,7 +2205,7 @@
               <w14:ligatures w14:val="standardContextual"/>
             </w:rPr>
           </w:pPr>
-          <w:hyperlink w:anchor="_Toc171453079" w:history="1">
+          <w:hyperlink w:anchor="_Toc171621623" w:history="1">
             <w:r>
               <w:rPr>
                 <w:rStyle w:val="Hiperligao"/>
@@ -2251,7 +2251,7 @@
                 <w:noProof/>
                 <w:webHidden/>
               </w:rPr>
-              <w:instrText xml:space="preserve"> PAGEREF _Toc171453079 \h </w:instrText>
+              <w:instrText xml:space="preserve"> PAGEREF _Toc171621623 \h </w:instrText>
             </w:r>
             <w:r>
               <w:rPr>
@@ -2271,7 +2271,7 @@
                 <w:noProof/>
                 <w:webHidden/>
               </w:rPr>
-              <w:t>13</w:t>
+              <w:t>16</w:t>
             </w:r>
             <w:r>
               <w:rPr>
@@ -2299,7 +2299,7 @@
               <w14:ligatures w14:val="standardContextual"/>
             </w:rPr>
           </w:pPr>
-          <w:hyperlink w:anchor="_Toc171453080" w:history="1">
+          <w:hyperlink w:anchor="_Toc171621624" w:history="1">
             <w:r>
               <w:rPr>
                 <w:rStyle w:val="Hiperligao"/>
@@ -2345,7 +2345,7 @@
                 <w:noProof/>
                 <w:webHidden/>
               </w:rPr>
-              <w:instrText xml:space="preserve"> PAGEREF _Toc171453080 \h </w:instrText>
+              <w:instrText xml:space="preserve"> PAGEREF _Toc171621624 \h </w:instrText>
             </w:r>
             <w:r>
               <w:rPr>
@@ -2365,7 +2365,7 @@
                 <w:noProof/>
                 <w:webHidden/>
               </w:rPr>
-              <w:t>13</w:t>
+              <w:t>17</w:t>
             </w:r>
             <w:r>
               <w:rPr>
@@ -2393,7 +2393,7 @@
               <w14:ligatures w14:val="standardContextual"/>
             </w:rPr>
           </w:pPr>
-          <w:hyperlink w:anchor="_Toc171453081" w:history="1">
+          <w:hyperlink w:anchor="_Toc171621625" w:history="1">
             <w:r>
               <w:rPr>
                 <w:rStyle w:val="Hiperligao"/>
@@ -2439,7 +2439,7 @@
                 <w:noProof/>
                 <w:webHidden/>
               </w:rPr>
-              <w:instrText xml:space="preserve"> PAGEREF _Toc171453081 \h </w:instrText>
+              <w:instrText xml:space="preserve"> PAGEREF _Toc171621625 \h </w:instrText>
             </w:r>
             <w:r>
               <w:rPr>
@@ -2459,7 +2459,7 @@
                 <w:noProof/>
                 <w:webHidden/>
               </w:rPr>
-              <w:t>14</w:t>
+              <w:t>18</w:t>
             </w:r>
             <w:r>
               <w:rPr>
@@ -2487,7 +2487,7 @@
               <w14:ligatures w14:val="standardContextual"/>
             </w:rPr>
           </w:pPr>
-          <w:hyperlink w:anchor="_Toc171453082" w:history="1">
+          <w:hyperlink w:anchor="_Toc171621626" w:history="1">
             <w:r>
               <w:rPr>
                 <w:rStyle w:val="Hiperligao"/>
@@ -2533,7 +2533,7 @@
                 <w:noProof/>
                 <w:webHidden/>
               </w:rPr>
-              <w:instrText xml:space="preserve"> PAGEREF _Toc171453082 \h </w:instrText>
+              <w:instrText xml:space="preserve"> PAGEREF _Toc171621626 \h </w:instrText>
             </w:r>
             <w:r>
               <w:rPr>
@@ -2553,7 +2553,7 @@
                 <w:noProof/>
                 <w:webHidden/>
               </w:rPr>
-              <w:t>15</w:t>
+              <w:t>19</w:t>
             </w:r>
             <w:r>
               <w:rPr>
@@ -2581,7 +2581,7 @@
               <w14:ligatures w14:val="standardContextual"/>
             </w:rPr>
           </w:pPr>
-          <w:hyperlink w:anchor="_Toc171453083" w:history="1">
+          <w:hyperlink w:anchor="_Toc171621627" w:history="1">
             <w:r>
               <w:rPr>
                 <w:rStyle w:val="Hiperligao"/>
@@ -2627,7 +2627,7 @@
                 <w:noProof/>
                 <w:webHidden/>
               </w:rPr>
-              <w:instrText xml:space="preserve"> PAGEREF _Toc171453083 \h </w:instrText>
+              <w:instrText xml:space="preserve"> PAGEREF _Toc171621627 \h </w:instrText>
             </w:r>
             <w:r>
               <w:rPr>
@@ -2647,7 +2647,7 @@
                 <w:noProof/>
                 <w:webHidden/>
               </w:rPr>
-              <w:t>16</w:t>
+              <w:t>20</w:t>
             </w:r>
             <w:r>
               <w:rPr>
@@ -2675,7 +2675,7 @@
               <w14:ligatures w14:val="standardContextual"/>
             </w:rPr>
           </w:pPr>
-          <w:hyperlink w:anchor="_Toc171453084" w:history="1">
+          <w:hyperlink w:anchor="_Toc171621628" w:history="1">
             <w:r>
               <w:rPr>
                 <w:rStyle w:val="Hiperligao"/>
@@ -2721,7 +2721,7 @@
                 <w:noProof/>
                 <w:webHidden/>
               </w:rPr>
-              <w:instrText xml:space="preserve"> PAGEREF _Toc171453084 \h </w:instrText>
+              <w:instrText xml:space="preserve"> PAGEREF _Toc171621628 \h </w:instrText>
             </w:r>
             <w:r>
               <w:rPr>
@@ -2741,7 +2741,7 @@
                 <w:noProof/>
                 <w:webHidden/>
               </w:rPr>
-              <w:t>16</w:t>
+              <w:t>21</w:t>
             </w:r>
             <w:r>
               <w:rPr>
@@ -2769,7 +2769,7 @@
               <w14:ligatures w14:val="standardContextual"/>
             </w:rPr>
           </w:pPr>
-          <w:hyperlink w:anchor="_Toc171453085" w:history="1">
+          <w:hyperlink w:anchor="_Toc171621629" w:history="1">
             <w:r>
               <w:rPr>
                 <w:rStyle w:val="Hiperligao"/>
@@ -2815,7 +2815,7 @@
                 <w:noProof/>
                 <w:webHidden/>
               </w:rPr>
-              <w:instrText xml:space="preserve"> PAGEREF _Toc171453085 \h </w:instrText>
+              <w:instrText xml:space="preserve"> PAGEREF _Toc171621629 \h </w:instrText>
             </w:r>
             <w:r>
               <w:rPr>
@@ -2835,7 +2835,7 @@
                 <w:noProof/>
                 <w:webHidden/>
               </w:rPr>
-              <w:t>18</w:t>
+              <w:t>22</w:t>
             </w:r>
             <w:r>
               <w:rPr>
@@ -2863,7 +2863,7 @@
               <w14:ligatures w14:val="standardContextual"/>
             </w:rPr>
           </w:pPr>
-          <w:hyperlink w:anchor="_Toc171453086" w:history="1">
+          <w:hyperlink w:anchor="_Toc171621630" w:history="1">
             <w:r>
               <w:rPr>
                 <w:rStyle w:val="Hiperligao"/>
@@ -2909,7 +2909,7 @@
                 <w:noProof/>
                 <w:webHidden/>
               </w:rPr>
-              <w:instrText xml:space="preserve"> PAGEREF _Toc171453086 \h </w:instrText>
+              <w:instrText xml:space="preserve"> PAGEREF _Toc171621630 \h </w:instrText>
             </w:r>
             <w:r>
               <w:rPr>
@@ -2929,7 +2929,7 @@
                 <w:noProof/>
                 <w:webHidden/>
               </w:rPr>
-              <w:t>19</w:t>
+              <w:t>23</w:t>
             </w:r>
             <w:r>
               <w:rPr>
@@ -2957,7 +2957,7 @@
               <w14:ligatures w14:val="standardContextual"/>
             </w:rPr>
           </w:pPr>
-          <w:hyperlink w:anchor="_Toc171453087" w:history="1">
+          <w:hyperlink w:anchor="_Toc171621631" w:history="1">
             <w:r>
               <w:rPr>
                 <w:rStyle w:val="Hiperligao"/>
@@ -3003,7 +3003,7 @@
                 <w:noProof/>
                 <w:webHidden/>
               </w:rPr>
-              <w:instrText xml:space="preserve"> PAGEREF _Toc171453087 \h </w:instrText>
+              <w:instrText xml:space="preserve"> PAGEREF _Toc171621631 \h </w:instrText>
             </w:r>
             <w:r>
               <w:rPr>
@@ -3023,7 +3023,7 @@
                 <w:noProof/>
                 <w:webHidden/>
               </w:rPr>
-              <w:t>20</w:t>
+              <w:t>24</w:t>
             </w:r>
             <w:r>
               <w:rPr>
@@ -3063,7 +3063,7 @@
         <w:ind w:hanging="360"/>
       </w:pPr>
       <w:bookmarkStart w:id="0" w:name="_Toc1211930739"/>
-      <w:bookmarkStart w:id="1" w:name="_Toc171453058"/>
+      <w:bookmarkStart w:id="1" w:name="_Toc171621602"/>
       <w:r>
         <w:lastRenderedPageBreak/>
         <w:t>INTRODUÇÃO</w:t>
@@ -3082,7 +3082,103 @@
         <w:jc w:val="both"/>
       </w:pPr>
       <w:r>
-        <w:t>No cenário competitivo da tecnologia e da inovação, empresas comprometidas com a liderança contínua entendem que o verdadeiro motor do progresso reside na capacidade de suas equipes não apenas em imaginar, mas em realizar ideias transformadoras. É nesse espírito de colaboração, criatividade e busca incessante pela excelência que surge a iniciativa de estabelecer um Laboratório de Inovação.</w:t>
+        <w:t>N</w:t>
+      </w:r>
+      <w:r>
+        <w:t>um</w:t>
+      </w:r>
+      <w:r>
+        <w:t xml:space="preserve"> cenário </w:t>
+      </w:r>
+      <w:r>
+        <w:t xml:space="preserve">cada vez mais </w:t>
+      </w:r>
+      <w:r>
+        <w:t xml:space="preserve">competitivo </w:t>
+      </w:r>
+      <w:r>
+        <w:t>em termos de</w:t>
+      </w:r>
+      <w:r>
+        <w:t xml:space="preserve"> tecnologia e inovação, </w:t>
+      </w:r>
+      <w:r>
+        <w:t xml:space="preserve">as </w:t>
+      </w:r>
+      <w:r>
+        <w:t xml:space="preserve">empresas </w:t>
+      </w:r>
+      <w:r>
+        <w:t>comprometem-se</w:t>
+      </w:r>
+      <w:r>
+        <w:t xml:space="preserve"> com </w:t>
+      </w:r>
+      <w:r>
+        <w:t>uma forma de</w:t>
+      </w:r>
+      <w:r>
+        <w:t xml:space="preserve"> liderança contínua </w:t>
+      </w:r>
+      <w:r>
+        <w:t xml:space="preserve">e </w:t>
+      </w:r>
+      <w:r>
+        <w:t>entendem que o verdadeiro motor d</w:t>
+      </w:r>
+      <w:r>
+        <w:t>e</w:t>
+      </w:r>
+      <w:r>
+        <w:t xml:space="preserve"> progresso reside na capacidade d</w:t>
+      </w:r>
+      <w:r>
+        <w:t>as</w:t>
+      </w:r>
+      <w:r>
+        <w:t xml:space="preserve"> suas equip</w:t>
+      </w:r>
+      <w:r>
+        <w:t>a</w:t>
+      </w:r>
+      <w:r>
+        <w:t xml:space="preserve">s não apenas em </w:t>
+      </w:r>
+      <w:r>
+        <w:t>idealizar</w:t>
+      </w:r>
+      <w:r>
+        <w:t>, mas</w:t>
+      </w:r>
+      <w:r>
+        <w:t xml:space="preserve"> também </w:t>
+      </w:r>
+      <w:r>
+        <w:t xml:space="preserve">em </w:t>
+      </w:r>
+      <w:r>
+        <w:t>colocar em prática</w:t>
+      </w:r>
+      <w:r>
+        <w:t xml:space="preserve"> ideias </w:t>
+      </w:r>
+      <w:r>
+        <w:t>inovadoras</w:t>
+      </w:r>
+      <w:r>
+        <w:t xml:space="preserve">. É </w:t>
+      </w:r>
+      <w:r>
+        <w:t>com este</w:t>
+      </w:r>
+      <w:r>
+        <w:t xml:space="preserve"> espírito de colaboração, criatividade e </w:t>
+      </w:r>
+      <w:r>
+        <w:t>procura</w:t>
+      </w:r>
+      <w:r>
+        <w:t xml:space="preserve"> incessante pela excelência que surge a iniciativa de estabelecer um Laboratório de Inovação.</w:t>
       </w:r>
     </w:p>
     <w:p>
@@ -3091,7 +3187,7 @@
         <w:jc w:val="both"/>
       </w:pPr>
       <w:r>
-        <w:t>Este projeto visa criar uma aplicação web sofisticada e intuitiva, projetada para ser o epicentro da gestão de projetos dentro do Laboratório de Inovação. O objetivo é proporcionar um ambiente onde ideias inovadoras possam ser concebidas, desenvolvidas e implementadas com eficiência e impacto máximo.</w:t>
+        <w:t>Este projeto visa criar uma aplicação web sofisticada e intuitiva, projetada para ser o epicentro da gestão de projetos dentro do Laboratório de Inovação. O objetivo é proporcionar um ambiente onde ideias inovadoras possam ser concebidas, desenvolvidas e implementadas com eficiência e impacto.</w:t>
       </w:r>
     </w:p>
     <w:p>
@@ -3109,7 +3205,31 @@
         <w:jc w:val="both"/>
       </w:pPr>
       <w:r>
-        <w:t>Neste contexto, a empresa reconhece a importância de investir nas pessoas, oferecendo-lhes não apenas as ferramentas necessárias, mas também o espaço e o apoio para explorar novas fronteiras da inovação. Ao criar um ambiente que valoriza a criatividade e encoraja a experimentação, a empresa se posiciona não apenas como uma líder em tecnologia, mas como um catalisador de mudança e progresso na indústria.</w:t>
+        <w:t xml:space="preserve">Neste contexto, a empresa reconhece a importância de investir nas pessoas, oferecendo-lhes não apenas as ferramentas necessárias, mas também o espaço e o apoio para explorar novas fronteiras da inovação. Ao criar um ambiente que valoriza a criatividade e encoraja a experimentação, a empresa </w:t>
+      </w:r>
+      <w:r>
+        <w:t xml:space="preserve">pretende </w:t>
+      </w:r>
+      <w:r>
+        <w:t>posiciona</w:t>
+      </w:r>
+      <w:r>
+        <w:t>r-se</w:t>
+      </w:r>
+      <w:r>
+        <w:t xml:space="preserve"> não apenas como uma líder em tecnologia, mas</w:t>
+      </w:r>
+      <w:r>
+        <w:t xml:space="preserve"> também</w:t>
+      </w:r>
+      <w:r>
+        <w:t xml:space="preserve"> como um </w:t>
+      </w:r>
+      <w:r>
+        <w:t>agregador</w:t>
+      </w:r>
+      <w:r>
+        <w:t xml:space="preserve"> de mudança e progresso na indústria.</w:t>
       </w:r>
     </w:p>
     <w:p>
@@ -3117,9 +3237,24 @@
         <w:spacing w:line="360" w:lineRule="auto"/>
         <w:jc w:val="both"/>
       </w:pPr>
-      <w:r>
-        <w:t>Este documento delineia o plano estratégico e os objetivos fundamentais para o desenvolvimento da aplicação web que não apenas atenderá às exigências do Laboratório de Inovação, mas também estabelecerá novos padrões de excelência e colaboração no ecossistema empresarial moderno.</w:t>
-      </w:r>
+    </w:p>
+    <w:p>
+      <w:pPr>
+        <w:spacing w:line="360" w:lineRule="auto"/>
+        <w:jc w:val="both"/>
+      </w:pPr>
+    </w:p>
+    <w:p>
+      <w:pPr>
+        <w:spacing w:line="360" w:lineRule="auto"/>
+        <w:jc w:val="both"/>
+      </w:pPr>
+    </w:p>
+    <w:p>
+      <w:pPr>
+        <w:spacing w:line="360" w:lineRule="auto"/>
+        <w:jc w:val="both"/>
+      </w:pPr>
     </w:p>
     <w:p>
       <w:pPr>
@@ -3167,13 +3302,12 @@
         <w:ind w:hanging="360"/>
         <w:jc w:val="both"/>
       </w:pPr>
-      <w:bookmarkStart w:id="2" w:name="_Toc171453059"/>
-      <w:bookmarkStart w:id="3" w:name="_Toc714413626"/>
-      <w:r>
-        <w:lastRenderedPageBreak/>
+      <w:bookmarkStart w:id="2" w:name="_Toc714413626"/>
+      <w:bookmarkStart w:id="3" w:name="_Toc171621603"/>
+      <w:r>
         <w:t>REQUISITOS</w:t>
       </w:r>
-      <w:bookmarkEnd w:id="2"/>
+      <w:bookmarkEnd w:id="3"/>
     </w:p>
     <w:p>
       <w:pPr>
@@ -3181,7 +3315,7 @@
         <w:ind w:left="360" w:hanging="360"/>
         <w:jc w:val="both"/>
       </w:pPr>
-      <w:bookmarkStart w:id="4" w:name="_Toc171453060"/>
+      <w:bookmarkStart w:id="4" w:name="_Toc171621604"/>
       <w:r>
         <w:t>Requisitos Funcionais</w:t>
       </w:r>
@@ -3193,7 +3327,40 @@
         <w:jc w:val="both"/>
       </w:pPr>
       <w:r>
-        <w:t>Com foco na facilitação da comunicação entre equipas e na otimização do uso de recursos, a aplicação proporcionará funcionalidades essenciais como gestão de perfis de utilizador, criação e monitorização de projetos, e administração de recursos necessários para a execução de iniciativas inovadoras</w:t>
+        <w:t xml:space="preserve">Com </w:t>
+      </w:r>
+      <w:r>
+        <w:t xml:space="preserve">o objetivo de melhorar </w:t>
+      </w:r>
+      <w:r>
+        <w:t xml:space="preserve">a comunicação entre </w:t>
+      </w:r>
+      <w:r>
+        <w:t xml:space="preserve">as </w:t>
+      </w:r>
+      <w:r>
+        <w:t xml:space="preserve">equipas e </w:t>
+      </w:r>
+      <w:r>
+        <w:t>otimizar a utilização</w:t>
+      </w:r>
+      <w:r>
+        <w:t xml:space="preserve"> d</w:t>
+      </w:r>
+      <w:r>
+        <w:t>os</w:t>
+      </w:r>
+      <w:r>
+        <w:t xml:space="preserve"> recursos</w:t>
+      </w:r>
+      <w:r>
+        <w:t xml:space="preserve"> disponíveis</w:t>
+      </w:r>
+      <w:r>
+        <w:t>, a aplicação proporcionará funcionalidades essenciais como gestão de perfis de utilizador, criação e monitorização de projetos e administração de recursos necessários para a execução de iniciativas inovadoras</w:t>
+      </w:r>
+      <w:r>
+        <w:t>.</w:t>
       </w:r>
     </w:p>
     <w:p>
@@ -3204,7 +3371,7 @@
           <w:lang w:val="pt-PT" w:eastAsia="pt-PT"/>
         </w:rPr>
       </w:pPr>
-      <w:bookmarkStart w:id="5" w:name="_Toc171453061"/>
+      <w:bookmarkStart w:id="5" w:name="_Toc171621605"/>
       <w:r>
         <w:rPr>
           <w:rFonts w:hAnsi="Symbol"/>
@@ -3248,7 +3415,7 @@
           <w:lang w:val="pt-PT" w:eastAsia="pt-PT"/>
         </w:rPr>
       </w:pPr>
-      <w:bookmarkStart w:id="6" w:name="_Toc171453062"/>
+      <w:bookmarkStart w:id="6" w:name="_Toc171621606"/>
       <w:r>
         <w:rPr>
           <w:rFonts w:hAnsi="Symbol"/>
@@ -3388,7 +3555,7 @@
           <w:lang w:val="pt-PT" w:eastAsia="pt-PT"/>
         </w:rPr>
       </w:pPr>
-      <w:bookmarkStart w:id="7" w:name="_Toc171453063"/>
+      <w:bookmarkStart w:id="7" w:name="_Toc171621607"/>
       <w:r>
         <w:rPr>
           <w:lang w:val="pt-PT" w:eastAsia="pt-PT"/>
@@ -3445,7 +3612,7 @@
           <w:lang w:val="pt-PT" w:eastAsia="pt-PT"/>
         </w:rPr>
       </w:pPr>
-      <w:bookmarkStart w:id="8" w:name="_Toc171453064"/>
+      <w:bookmarkStart w:id="8" w:name="_Toc171621608"/>
       <w:r>
         <w:rPr>
           <w:rFonts w:hAnsi="Symbol"/>
@@ -3563,7 +3730,7 @@
           <w:lang w:val="pt-PT" w:eastAsia="pt-PT"/>
         </w:rPr>
       </w:pPr>
-      <w:bookmarkStart w:id="9" w:name="_Toc171453065"/>
+      <w:bookmarkStart w:id="9" w:name="_Toc171621609"/>
       <w:r>
         <w:rPr>
           <w:rFonts w:hAnsi="Symbol"/>
@@ -3746,7 +3913,7 @@
       <w:pPr>
         <w:pStyle w:val="Ttulo3"/>
       </w:pPr>
-      <w:bookmarkStart w:id="10" w:name="_Toc171453066"/>
+      <w:bookmarkStart w:id="10" w:name="_Toc171621610"/>
       <w:r>
         <w:t xml:space="preserve">2.1.5 </w:t>
       </w:r>
@@ -3765,7 +3932,6 @@
         <w:spacing w:line="360" w:lineRule="auto"/>
       </w:pPr>
       <w:r>
-        <w:lastRenderedPageBreak/>
         <w:t>Criar e editar componente/recurso.</w:t>
       </w:r>
     </w:p>
@@ -3788,7 +3954,7 @@
         <w:pStyle w:val="Ttulo2"/>
         <w:ind w:left="360" w:hanging="360"/>
       </w:pPr>
-      <w:bookmarkStart w:id="11" w:name="_Toc171453067"/>
+      <w:bookmarkStart w:id="11" w:name="_Toc171621611"/>
       <w:r>
         <w:t xml:space="preserve">Requisitos de </w:t>
       </w:r>
@@ -4011,6 +4177,7 @@
         <w:rPr>
           <w:rStyle w:val="Forte"/>
         </w:rPr>
+        <w:lastRenderedPageBreak/>
         <w:t>Testes Abrangentes</w:t>
       </w:r>
       <w:r>
@@ -4027,15 +4194,14 @@
         </w:numPr>
         <w:ind w:hanging="360"/>
       </w:pPr>
-      <w:bookmarkStart w:id="12" w:name="_Toc171453068"/>
-      <w:r>
-        <w:lastRenderedPageBreak/>
+      <w:bookmarkStart w:id="12" w:name="_Toc171621612"/>
+      <w:r>
         <w:t>MODELO</w:t>
       </w:r>
       <w:r>
         <w:t xml:space="preserve"> </w:t>
       </w:r>
-      <w:bookmarkEnd w:id="3"/>
+      <w:bookmarkEnd w:id="2"/>
       <w:r>
         <w:t>ER</w:t>
       </w:r>
@@ -4066,14 +4232,260 @@
         </w:numPr>
         <w:ind w:hanging="360"/>
       </w:pPr>
-      <w:bookmarkStart w:id="13" w:name="_Toc171453069"/>
+      <w:bookmarkStart w:id="13" w:name="_Toc171621613"/>
       <w:r>
         <w:t>ARQUITETURA DA APLICAÇÃO WEB</w:t>
       </w:r>
       <w:bookmarkEnd w:id="13"/>
     </w:p>
-    <w:p/>
-    <w:p/>
+    <w:p>
+      <w:pPr>
+        <w:spacing w:line="360" w:lineRule="auto"/>
+        <w:jc w:val="both"/>
+      </w:pPr>
+      <w:r>
+        <w:t xml:space="preserve">Este trabalho foi desenvolvido com base numa arquitetura API REST (Representational State Transfer) pois é uma abordagem que permite desenvolver serviços web </w:t>
+      </w:r>
+      <w:r>
+        <w:t>utilizando os principios</w:t>
+      </w:r>
+      <w:r>
+        <w:t xml:space="preserve"> da Web e do HTTP.  Um componente essencial desta arquitetura é o cliente, que é a aplicação que consome a API. Pode ser uma aplicação web, um aplicativo móvel ou outro serviço que precise interagir com a API. Outro componente fundamental é o servidor, onde a API está hospedada</w:t>
+      </w:r>
+      <w:r>
+        <w:t xml:space="preserve"> pois  é da sua responsabilidade</w:t>
+      </w:r>
+      <w:r>
+        <w:t xml:space="preserve"> processa</w:t>
+      </w:r>
+      <w:r>
+        <w:t>r</w:t>
+      </w:r>
+      <w:r>
+        <w:t xml:space="preserve"> as solicitações dos clientes, realiza</w:t>
+      </w:r>
+      <w:r>
+        <w:t>r</w:t>
+      </w:r>
+      <w:r>
+        <w:t xml:space="preserve"> as operações necessárias e devolve</w:t>
+      </w:r>
+      <w:r>
+        <w:t>r</w:t>
+      </w:r>
+      <w:r>
+        <w:t xml:space="preserve"> as respostas.</w:t>
+      </w:r>
+    </w:p>
+    <w:p>
+      <w:pPr>
+        <w:spacing w:line="360" w:lineRule="auto"/>
+        <w:jc w:val="both"/>
+      </w:pPr>
+      <w:r>
+        <w:t>Os recursos são as entidades da API, identificados por URLs únicas (Uniform Resource Identifiers - URIs), como, por exemplo</w:t>
+      </w:r>
+      <w:r>
+        <w:t xml:space="preserve"> no nosso projeto </w:t>
+      </w:r>
+      <w:r>
+        <w:t>, /users ou /projects. A API REST utiliza métodos HTTP para realizar operações nos recursos, como GET (para recuperar recursos), POST (para criar novos recursos), PUT (para atualizar recursos existentes), DELETE (para remover recursos) e PATCH (para aplicar modificações parciais em recursos).</w:t>
+      </w:r>
+    </w:p>
+    <w:p>
+      <w:pPr>
+        <w:keepNext/>
+      </w:pPr>
+      <w:r>
+        <w:rPr>
+          <w:noProof/>
+        </w:rPr>
+        <w:lastRenderedPageBreak/>
+        <w:drawing>
+          <wp:inline distT="0" distB="0" distL="0" distR="0" wp14:anchorId="74FAD8B5" wp14:editId="60C8CE05">
+            <wp:extent cx="5731510" cy="2981960"/>
+            <wp:effectExtent l="0" t="0" r="2540" b="8890"/>
+            <wp:docPr id="1090985924" name="Imagem 1" descr="Uma imagem com texto, captura de ecrã, Tipo de letra, diagrama&#10;&#10;Descrição gerada automaticamente"/>
+            <wp:cNvGraphicFramePr>
+              <a:graphicFrameLocks xmlns:a="http://schemas.openxmlformats.org/drawingml/2006/main" noChangeAspect="1"/>
+            </wp:cNvGraphicFramePr>
+            <a:graphic xmlns:a="http://schemas.openxmlformats.org/drawingml/2006/main">
+              <a:graphicData uri="http://schemas.openxmlformats.org/drawingml/2006/picture">
+                <pic:pic xmlns:pic="http://schemas.openxmlformats.org/drawingml/2006/picture">
+                  <pic:nvPicPr>
+                    <pic:cNvPr id="1090985924" name="Imagem 1" descr="Uma imagem com texto, captura de ecrã, Tipo de letra, diagrama&#10;&#10;Descrição gerada automaticamente"/>
+                    <pic:cNvPicPr/>
+                  </pic:nvPicPr>
+                  <pic:blipFill>
+                    <a:blip r:embed="rId8"/>
+                    <a:stretch>
+                      <a:fillRect/>
+                    </a:stretch>
+                  </pic:blipFill>
+                  <pic:spPr>
+                    <a:xfrm>
+                      <a:off x="0" y="0"/>
+                      <a:ext cx="5731510" cy="2981960"/>
+                    </a:xfrm>
+                    <a:prstGeom prst="rect">
+                      <a:avLst/>
+                    </a:prstGeom>
+                  </pic:spPr>
+                </pic:pic>
+              </a:graphicData>
+            </a:graphic>
+          </wp:inline>
+        </w:drawing>
+      </w:r>
+    </w:p>
+    <w:p>
+      <w:pPr>
+        <w:pStyle w:val="Legenda"/>
+        <w:jc w:val="center"/>
+        <w:rPr>
+          <w:i w:val="0"/>
+          <w:iCs w:val="0"/>
+          <w:sz w:val="20"/>
+          <w:szCs w:val="20"/>
+        </w:rPr>
+      </w:pPr>
+      <w:r>
+        <w:rPr>
+          <w:i w:val="0"/>
+          <w:iCs w:val="0"/>
+          <w:sz w:val="20"/>
+          <w:szCs w:val="20"/>
+        </w:rPr>
+        <w:t xml:space="preserve">Figura </w:t>
+      </w:r>
+      <w:r>
+        <w:rPr>
+          <w:i w:val="0"/>
+          <w:iCs w:val="0"/>
+          <w:sz w:val="20"/>
+          <w:szCs w:val="20"/>
+        </w:rPr>
+        <w:fldChar w:fldCharType="begin"/>
+      </w:r>
+      <w:r>
+        <w:rPr>
+          <w:i w:val="0"/>
+          <w:iCs w:val="0"/>
+          <w:sz w:val="20"/>
+          <w:szCs w:val="20"/>
+        </w:rPr>
+        <w:instrText xml:space="preserve"> SEQ Figura \* ARABIC </w:instrText>
+      </w:r>
+      <w:r>
+        <w:rPr>
+          <w:i w:val="0"/>
+          <w:iCs w:val="0"/>
+          <w:sz w:val="20"/>
+          <w:szCs w:val="20"/>
+        </w:rPr>
+        <w:fldChar w:fldCharType="separate"/>
+      </w:r>
+      <w:r>
+        <w:rPr>
+          <w:i w:val="0"/>
+          <w:iCs w:val="0"/>
+          <w:sz w:val="20"/>
+          <w:szCs w:val="20"/>
+        </w:rPr>
+        <w:t>1</w:t>
+      </w:r>
+      <w:r>
+        <w:rPr>
+          <w:i w:val="0"/>
+          <w:iCs w:val="0"/>
+          <w:sz w:val="20"/>
+          <w:szCs w:val="20"/>
+        </w:rPr>
+        <w:fldChar w:fldCharType="end"/>
+      </w:r>
+      <w:r>
+        <w:rPr>
+          <w:i w:val="0"/>
+          <w:iCs w:val="0"/>
+          <w:sz w:val="20"/>
+          <w:szCs w:val="20"/>
+        </w:rPr>
+        <w:t xml:space="preserve">: </w:t>
+      </w:r>
+      <w:r>
+        <w:rPr>
+          <w:i w:val="0"/>
+          <w:iCs w:val="0"/>
+          <w:sz w:val="20"/>
+          <w:szCs w:val="20"/>
+        </w:rPr>
+        <w:t>Arquitectura API Rest</w:t>
+      </w:r>
+      <w:r>
+        <w:rPr>
+          <w:i w:val="0"/>
+          <w:iCs w:val="0"/>
+          <w:sz w:val="20"/>
+          <w:szCs w:val="20"/>
+        </w:rPr>
+        <w:t xml:space="preserve"> (Fonte</w:t>
+      </w:r>
+      <w:r>
+        <w:rPr>
+          <w:i w:val="0"/>
+          <w:iCs w:val="0"/>
+          <w:sz w:val="20"/>
+          <w:szCs w:val="20"/>
+          <w:u w:val="single"/>
+        </w:rPr>
+        <w:t xml:space="preserve">:  </w:t>
+      </w:r>
+      <w:hyperlink r:id="rId9" w:history="1">
+        <w:r>
+          <w:rPr>
+            <w:i w:val="0"/>
+            <w:iCs w:val="0"/>
+            <w:sz w:val="20"/>
+            <w:szCs w:val="20"/>
+            <w:u w:val="single"/>
+          </w:rPr>
+          <w:t>REST API Tutorial (javaguides.net)</w:t>
+        </w:r>
+      </w:hyperlink>
+      <w:r>
+        <w:rPr>
+          <w:i w:val="0"/>
+          <w:iCs w:val="0"/>
+          <w:sz w:val="20"/>
+          <w:szCs w:val="20"/>
+        </w:rPr>
+        <w:t>.</w:t>
+      </w:r>
+    </w:p>
+    <w:p>
+      <w:pPr>
+        <w:pStyle w:val="Legenda"/>
+        <w:jc w:val="center"/>
+        <w:rPr>
+          <w:i w:val="0"/>
+          <w:iCs w:val="0"/>
+          <w:sz w:val="20"/>
+          <w:szCs w:val="20"/>
+        </w:rPr>
+      </w:pPr>
+    </w:p>
+    <w:p>
+      <w:pPr>
+        <w:pStyle w:val="Legenda"/>
+        <w:jc w:val="center"/>
+        <w:rPr>
+          <w:i w:val="0"/>
+          <w:iCs w:val="0"/>
+          <w:sz w:val="20"/>
+          <w:szCs w:val="20"/>
+        </w:rPr>
+      </w:pPr>
+    </w:p>
     <w:p>
       <w:pPr>
         <w:pStyle w:val="Ttulo1"/>
@@ -4085,7 +4497,7 @@
         <w:ind w:hanging="360"/>
         <w:jc w:val="both"/>
       </w:pPr>
-      <w:bookmarkStart w:id="14" w:name="_Toc171453070"/>
+      <w:bookmarkStart w:id="14" w:name="_Toc171621614"/>
       <w:r>
         <w:t>TECNOLOGIAS UTILIZADAS</w:t>
       </w:r>
@@ -4098,7 +4510,7 @@
         <w:ind w:left="360" w:hanging="360"/>
         <w:jc w:val="both"/>
       </w:pPr>
-      <w:bookmarkStart w:id="15" w:name="_Toc171453071"/>
+      <w:bookmarkStart w:id="15" w:name="_Toc171621615"/>
       <w:r>
         <w:t>Frontend</w:t>
       </w:r>
@@ -4348,7 +4760,7 @@
         <w:ind w:left="360" w:hanging="360"/>
         <w:jc w:val="both"/>
       </w:pPr>
-      <w:bookmarkStart w:id="16" w:name="_Toc171453072"/>
+      <w:bookmarkStart w:id="16" w:name="_Toc171621616"/>
       <w:r>
         <w:t>Backend</w:t>
       </w:r>
@@ -4390,6 +4802,7 @@
           <w:b/>
           <w:bCs/>
         </w:rPr>
+        <w:lastRenderedPageBreak/>
         <w:t>Java</w:t>
       </w:r>
       <w:r>
@@ -4423,7 +4836,7 @@
         <w:ind w:left="360" w:hanging="360"/>
         <w:jc w:val="both"/>
       </w:pPr>
-      <w:bookmarkStart w:id="17" w:name="_Toc171453073"/>
+      <w:bookmarkStart w:id="17" w:name="_Toc171621617"/>
       <w:r>
         <w:t>Outras</w:t>
       </w:r>
@@ -4481,7 +4894,6 @@
           <w:b/>
           <w:bCs/>
         </w:rPr>
-        <w:lastRenderedPageBreak/>
         <w:t>Visual Paradigm</w:t>
       </w:r>
       <w:r>
@@ -4508,7 +4920,7 @@
         <w:ind w:hanging="360"/>
       </w:pPr>
       <w:bookmarkStart w:id="18" w:name="_Toc1414189539"/>
-      <w:bookmarkStart w:id="19" w:name="_Toc171453074"/>
+      <w:bookmarkStart w:id="19" w:name="_Toc171621618"/>
       <w:r>
         <w:t>APRESENTAÇÃO DA INTERFACE GRÁFICA</w:t>
       </w:r>
@@ -4529,7 +4941,7 @@
       <w:r>
         <w:t xml:space="preserve"> </w:t>
       </w:r>
-      <w:bookmarkStart w:id="20" w:name="_Toc171453075"/>
+      <w:bookmarkStart w:id="20" w:name="_Toc171621619"/>
       <w:r>
         <w:t>Página Principal</w:t>
       </w:r>
@@ -4550,7 +4962,19 @@
         <w:jc w:val="both"/>
       </w:pPr>
       <w:r>
-        <w:t>Os visitantes não autenticados podem explorar informações detalhadas sobre cada projeto, , como por exemplo, o local de desencolvimento, o estado em que o projeto se encontra, a descrição, as keywords, algumas skills e os membros do projeto e correspondente função.</w:t>
+        <w:t>Os visitantes não autenticados podem explorar informações detalhadas sobre cada projeto,  como por exemplo, o local de desen</w:t>
+      </w:r>
+      <w:r>
+        <w:t>v</w:t>
+      </w:r>
+      <w:r>
+        <w:t>olvimento, o estado em que o projeto se encontra, a descrição, as keywords</w:t>
+      </w:r>
+      <w:r>
+        <w:t xml:space="preserve"> </w:t>
+      </w:r>
+      <w:r>
+        <w:t>e os membros do projeto e correspondente função.</w:t>
       </w:r>
     </w:p>
     <w:p>
@@ -4595,6 +5019,7 @@
         <w:rPr>
           <w:noProof/>
         </w:rPr>
+        <w:lastRenderedPageBreak/>
         <w:drawing>
           <wp:inline distT="89535" distB="89535" distL="89535" distR="89535" wp14:anchorId="4F4E1410" wp14:editId="016492F1">
             <wp:extent cx="5552440" cy="2855595"/>
@@ -4618,7 +5043,7 @@
                     </pic:cNvPicPr>
                   </pic:nvPicPr>
                   <pic:blipFill>
-                    <a:blip r:embed="rId8"/>
+                    <a:blip r:embed="rId10"/>
                     <a:stretch>
                       <a:fillRect/>
                     </a:stretch>
@@ -4698,7 +5123,7 @@
           <w:sz w:val="20"/>
           <w:szCs w:val="20"/>
         </w:rPr>
-        <w:t>1</w:t>
+        <w:t>2</w:t>
       </w:r>
       <w:r>
         <w:rPr>
@@ -4745,9 +5170,8 @@
         <w:pStyle w:val="Ttulo2"/>
         <w:ind w:left="360" w:hanging="360"/>
       </w:pPr>
-      <w:bookmarkStart w:id="21" w:name="_Toc171453076"/>
-      <w:r>
-        <w:lastRenderedPageBreak/>
+      <w:bookmarkStart w:id="21" w:name="_Toc171621620"/>
+      <w:r>
         <w:t>Página de Registo e de Login</w:t>
       </w:r>
       <w:bookmarkEnd w:id="21"/>
@@ -4758,7 +5182,7 @@
         <w:jc w:val="both"/>
       </w:pPr>
       <w:r>
-        <w:t xml:space="preserve">O formulário de registo da aplicação é projectado para capturar as informações essenciais necessárias para criar uma nova conta de utilizador, garantindo acima de tudo a sua segurança e uma utilização mais intuitiva.   Este formulário é composto pelos seguintes campos: email, onde o utilizador coloca o seu email,  </w:t>
+        <w:t xml:space="preserve">O formulário de registo da aplicação é projetado para capturar as informações essenciais necessárias para criar uma nova conta de utilizador, garantindo acima de tudo a sua segurança e uma utilização mais intuitiva.   Este formulário é composto pelos seguintes campos: email, onde o utilizador coloca o seu email,  </w:t>
       </w:r>
       <w:r>
         <w:t>palavra-passe</w:t>
@@ -4807,6 +5231,7 @@
         <w:rPr>
           <w:noProof/>
         </w:rPr>
+        <w:lastRenderedPageBreak/>
         <w:drawing>
           <wp:inline distT="89535" distB="89535" distL="89535" distR="89535" wp14:anchorId="0A65D4F6" wp14:editId="7FA797B0">
             <wp:extent cx="5552440" cy="2887345"/>
@@ -4830,7 +5255,7 @@
                     </pic:cNvPicPr>
                   </pic:nvPicPr>
                   <pic:blipFill>
-                    <a:blip r:embed="rId9"/>
+                    <a:blip r:embed="rId11"/>
                     <a:stretch>
                       <a:fillRect/>
                     </a:stretch>
@@ -4904,7 +5329,7 @@
           <w:sz w:val="20"/>
           <w:szCs w:val="20"/>
         </w:rPr>
-        <w:t>2</w:t>
+        <w:t>3</w:t>
       </w:r>
       <w:r>
         <w:rPr>
@@ -4995,7 +5420,7 @@
                     </pic:cNvPicPr>
                   </pic:nvPicPr>
                   <pic:blipFill>
-                    <a:blip r:embed="rId10"/>
+                    <a:blip r:embed="rId12"/>
                     <a:stretch>
                       <a:fillRect/>
                     </a:stretch>
@@ -5075,7 +5500,7 @@
           <w:sz w:val="20"/>
           <w:szCs w:val="20"/>
         </w:rPr>
-        <w:t>3</w:t>
+        <w:t>4</w:t>
       </w:r>
       <w:r>
         <w:rPr>
@@ -5114,7 +5539,13 @@
         <w:jc w:val="both"/>
       </w:pPr>
       <w:r>
-        <w:t xml:space="preserve">O fomulário de login é projectado para fornecer uma autenticação rápida, segura e intuitiva aos utilizadores. Inclui um campo para o email e outro campo para a </w:t>
+        <w:t>O fo</w:t>
+      </w:r>
+      <w:r>
+        <w:t>r</w:t>
+      </w:r>
+      <w:r>
+        <w:t xml:space="preserve">mulário de login é projetado para fornecer uma autenticação rápida, segura e intuitiva aos utilizadores. Inclui um campo para o email e outro campo para a </w:t>
       </w:r>
       <w:r>
         <w:t>palavra-passe</w:t>
@@ -5135,13 +5566,25 @@
         <w:jc w:val="both"/>
       </w:pPr>
       <w:r>
-        <w:t xml:space="preserve">Para além destes campos, também é permitdo a partir desta página e recuperação de </w:t>
+        <w:t>Para além destes campos, também é permitdo a partir desta página e</w:t>
+      </w:r>
+      <w:r>
+        <w:t xml:space="preserve"> a</w:t>
+      </w:r>
+      <w:r>
+        <w:t xml:space="preserve"> recuperação de </w:t>
       </w:r>
       <w:r>
         <w:t>palavra-passe</w:t>
       </w:r>
       <w:r>
-        <w:t xml:space="preserve"> por parte do utilizador, garantido assim a possibilidade de redifinição de </w:t>
+        <w:t xml:space="preserve"> por parte do utilizador, garantido assim a possibilidade de red</w:t>
+      </w:r>
+      <w:r>
+        <w:t>e</w:t>
+      </w:r>
+      <w:r>
+        <w:t xml:space="preserve">finição de </w:t>
       </w:r>
       <w:r>
         <w:t>palavra-passe</w:t>
@@ -5184,7 +5627,7 @@
                     </pic:cNvPicPr>
                   </pic:nvPicPr>
                   <pic:blipFill>
-                    <a:blip r:embed="rId11"/>
+                    <a:blip r:embed="rId13"/>
                     <a:stretch>
                       <a:fillRect/>
                     </a:stretch>
@@ -5264,7 +5707,7 @@
           <w:sz w:val="20"/>
           <w:szCs w:val="20"/>
         </w:rPr>
-        <w:t>4</w:t>
+        <w:t>5</w:t>
       </w:r>
       <w:r>
         <w:rPr>
@@ -5330,7 +5773,7 @@
                     </pic:cNvPicPr>
                   </pic:nvPicPr>
                   <pic:blipFill>
-                    <a:blip r:embed="rId12"/>
+                    <a:blip r:embed="rId14"/>
                     <a:stretch>
                       <a:fillRect/>
                     </a:stretch>
@@ -5410,7 +5853,7 @@
           <w:sz w:val="20"/>
           <w:szCs w:val="20"/>
         </w:rPr>
-        <w:t>5</w:t>
+        <w:t>6</w:t>
       </w:r>
       <w:r>
         <w:rPr>
@@ -5448,7 +5891,7 @@
         <w:pStyle w:val="Ttulo2"/>
         <w:ind w:left="360" w:hanging="360"/>
       </w:pPr>
-      <w:bookmarkStart w:id="22" w:name="_Toc171453077"/>
+      <w:bookmarkStart w:id="22" w:name="_Toc171621621"/>
       <w:r>
         <w:t xml:space="preserve">Painel de Recuperação de </w:t>
       </w:r>
@@ -5551,7 +5994,7 @@
                     </pic:cNvPicPr>
                   </pic:nvPicPr>
                   <pic:blipFill>
-                    <a:blip r:embed="rId13"/>
+                    <a:blip r:embed="rId15"/>
                     <a:stretch>
                       <a:fillRect/>
                     </a:stretch>
@@ -5631,7 +6074,7 @@
           <w:sz w:val="20"/>
           <w:szCs w:val="20"/>
         </w:rPr>
-        <w:t>6</w:t>
+        <w:t>7</w:t>
       </w:r>
       <w:r>
         <w:rPr>
@@ -5710,7 +6153,7 @@
                     </pic:cNvPicPr>
                   </pic:nvPicPr>
                   <pic:blipFill>
-                    <a:blip r:embed="rId14"/>
+                    <a:blip r:embed="rId16"/>
                     <a:stretch>
                       <a:fillRect/>
                     </a:stretch>
@@ -5790,7 +6233,7 @@
           <w:sz w:val="20"/>
           <w:szCs w:val="20"/>
         </w:rPr>
-        <w:t>7</w:t>
+        <w:t>8</w:t>
       </w:r>
       <w:r>
         <w:rPr>
@@ -5868,7 +6311,7 @@
                     </pic:cNvPicPr>
                   </pic:nvPicPr>
                   <pic:blipFill>
-                    <a:blip r:embed="rId15"/>
+                    <a:blip r:embed="rId17"/>
                     <a:stretch>
                       <a:fillRect/>
                     </a:stretch>
@@ -5948,7 +6391,7 @@
           <w:sz w:val="20"/>
           <w:szCs w:val="20"/>
         </w:rPr>
-        <w:t>8</w:t>
+        <w:t>9</w:t>
       </w:r>
       <w:r>
         <w:rPr>
@@ -5966,7 +6409,25 @@
           <w:sz w:val="20"/>
           <w:szCs w:val="20"/>
         </w:rPr>
-        <w:t xml:space="preserve">: Página de redifinição de </w:t>
+        <w:t>: Página de red</w:t>
+      </w:r>
+      <w:r>
+        <w:rPr>
+          <w:i w:val="0"/>
+          <w:iCs w:val="0"/>
+          <w:sz w:val="20"/>
+          <w:szCs w:val="20"/>
+        </w:rPr>
+        <w:t>e</w:t>
+      </w:r>
+      <w:r>
+        <w:rPr>
+          <w:i w:val="0"/>
+          <w:iCs w:val="0"/>
+          <w:sz w:val="20"/>
+          <w:szCs w:val="20"/>
+        </w:rPr>
+        <w:t xml:space="preserve">finição de </w:t>
       </w:r>
       <w:r>
         <w:rPr>
@@ -6019,7 +6480,7 @@
         <w:pStyle w:val="Ttulo2"/>
         <w:ind w:left="360" w:hanging="360"/>
       </w:pPr>
-      <w:bookmarkStart w:id="23" w:name="_Toc171453078"/>
+      <w:bookmarkStart w:id="23" w:name="_Toc171621622"/>
       <w:r>
         <w:t>Página Meus Projetos</w:t>
       </w:r>
@@ -6057,7 +6518,7 @@
                     </pic:cNvPicPr>
                   </pic:nvPicPr>
                   <pic:blipFill>
-                    <a:blip r:embed="rId16"/>
+                    <a:blip r:embed="rId18"/>
                     <a:stretch>
                       <a:fillRect/>
                     </a:stretch>
@@ -6137,7 +6598,7 @@
           <w:sz w:val="20"/>
           <w:szCs w:val="20"/>
         </w:rPr>
-        <w:t>9</w:t>
+        <w:t>10</w:t>
       </w:r>
       <w:r>
         <w:rPr>
@@ -6171,13 +6632,25 @@
         <w:t>tões</w:t>
       </w:r>
       <w:r>
-        <w:t xml:space="preserve"> dos projetos específicos do utilizador logado, perm</w:t>
+        <w:t xml:space="preserve"> dos projetos específicos do utilizador </w:t>
+      </w:r>
+      <w:r>
+        <w:t>atenticado</w:t>
+      </w:r>
+      <w:r>
+        <w:t>, perm</w:t>
       </w:r>
       <w:r>
         <w:t>ite</w:t>
       </w:r>
       <w:r>
-        <w:t xml:space="preserve"> realizar todas as ações disponíveis na página principal (/home). Nela, é possível visualizar todos os projetos associados ao utilizador, cada um representado por um car</w:t>
+        <w:t xml:space="preserve"> realizar todas as ações disponíveis na página principal (/home). </w:t>
+      </w:r>
+      <w:r>
+        <w:t>Aqui</w:t>
+      </w:r>
+      <w:r>
+        <w:t>, é possível visualizar todos os projetos associados ao utilizador, cada um representado por um car</w:t>
       </w:r>
       <w:r>
         <w:t>tão</w:t>
@@ -6226,7 +6699,7 @@
         <w:pStyle w:val="Ttulo2"/>
         <w:ind w:left="360" w:hanging="360"/>
       </w:pPr>
-      <w:bookmarkStart w:id="24" w:name="_Toc171453079"/>
+      <w:bookmarkStart w:id="24" w:name="_Toc171621623"/>
       <w:r>
         <w:lastRenderedPageBreak/>
         <w:t>Página de Criação de Projeto</w:t>
@@ -6264,7 +6737,7 @@
                     </pic:cNvPicPr>
                   </pic:nvPicPr>
                   <pic:blipFill>
-                    <a:blip r:embed="rId17"/>
+                    <a:blip r:embed="rId19"/>
                     <a:stretch>
                       <a:fillRect/>
                     </a:stretch>
@@ -6344,7 +6817,7 @@
           <w:sz w:val="20"/>
           <w:szCs w:val="20"/>
         </w:rPr>
-        <w:t>10</w:t>
+        <w:t>11</w:t>
       </w:r>
       <w:r>
         <w:rPr>
@@ -6551,7 +7024,7 @@
         <w:pStyle w:val="Ttulo2"/>
         <w:ind w:left="360" w:hanging="360"/>
       </w:pPr>
-      <w:bookmarkStart w:id="25" w:name="_Toc171453080"/>
+      <w:bookmarkStart w:id="25" w:name="_Toc171621624"/>
       <w:r>
         <w:t>Página do projeto</w:t>
       </w:r>
@@ -6588,7 +7061,7 @@
                     </pic:cNvPicPr>
                   </pic:nvPicPr>
                   <pic:blipFill>
-                    <a:blip r:embed="rId18"/>
+                    <a:blip r:embed="rId20"/>
                     <a:stretch>
                       <a:fillRect/>
                     </a:stretch>
@@ -6668,7 +7141,7 @@
           <w:sz w:val="20"/>
           <w:szCs w:val="20"/>
         </w:rPr>
-        <w:t>11</w:t>
+        <w:t>12</w:t>
       </w:r>
       <w:r>
         <w:rPr>
@@ -6695,25 +7168,7 @@
         <w:jc w:val="both"/>
       </w:pPr>
       <w:r>
-        <w:t>A página de um projeto apresenta diversas se</w:t>
-      </w:r>
-      <w:r>
-        <w:t>c</w:t>
-      </w:r>
-      <w:r>
-        <w:t>ções organizadas de maneira clara para fornecer todas as informações relevantes sobre o projeto. O nome do projeto é exibido de forma bem visível no início da página. Em seguida, há uma se</w:t>
-      </w:r>
-      <w:r>
-        <w:t>c</w:t>
-      </w:r>
-      <w:r>
-        <w:t>ção onde são mostrados o laboratório associado, o estado atual do projeto e o número máximo de membros permitidos. Na se</w:t>
-      </w:r>
-      <w:r>
-        <w:t>c</w:t>
-      </w:r>
-      <w:r>
-        <w:t>ção subsequente, encontra-se a descrição completa do projeto.</w:t>
+        <w:t>A página de um projeto apresenta diversas secções organizadas de maneira clara para fornecer todas as informações relevantes sobre o projeto. O nome do projeto é exibido de forma bem visível no início da página. Em seguida, há uma secção onde são mostrados o laboratório associado, o estado atual do projeto e o número máximo de membros permitidos. Na secção subsequente, encontra-se a descrição completa do projeto.</w:t>
       </w:r>
     </w:p>
     <w:p>
@@ -6722,19 +7177,7 @@
         <w:jc w:val="both"/>
       </w:pPr>
       <w:r>
-        <w:t>Depois, há uma área dedicada às palavras-chave relacionadas ao projeto. Em seguida, são exibidas as skills/competências associadas ao projeto. Na próxima se</w:t>
-      </w:r>
-      <w:r>
-        <w:t>c</w:t>
-      </w:r>
-      <w:r>
-        <w:t>ção, são listados todos os membros do projeto, mostrando a foto, o nome, a função no projeto e a visibilidade do perfil (</w:t>
-      </w:r>
-      <w:r>
-        <w:t>apenas aparece informação se o perfil for</w:t>
-      </w:r>
-      <w:r>
-        <w:t xml:space="preserve"> privado).</w:t>
+        <w:t>Depois, há uma área dedicada às palavras-chave relacionadas ao projeto. Em seguida, são exibidas as skills/competências associadas ao projeto. Na próxima secção, são listados todos os membros do projeto, mostrando a foto, o nome, a função no projeto e a visibilidade do perfil (apenas aparece informação se o perfil for privado).</w:t>
       </w:r>
     </w:p>
     <w:p>
@@ -6743,19 +7186,7 @@
         <w:jc w:val="both"/>
       </w:pPr>
       <w:r>
-        <w:t>Além disso, há uma se</w:t>
-      </w:r>
-      <w:r>
-        <w:t>c</w:t>
-      </w:r>
-      <w:r>
-        <w:t>ção que apresenta todos os componentes/recursos associados ao projeto, junto com a quantidade de cada um</w:t>
-      </w:r>
-      <w:r>
-        <w:t xml:space="preserve"> e a respetiva marca</w:t>
-      </w:r>
-      <w:r>
-        <w:t>.</w:t>
+        <w:t>Além disso, há uma secção que apresenta todos os componentes/recursos associados ao projeto, junto com a quantidade de cada um e a respetiva marca.</w:t>
       </w:r>
     </w:p>
     <w:p>
@@ -6781,7 +7212,7 @@
         <w:pStyle w:val="Ttulo2"/>
         <w:ind w:left="360" w:hanging="360"/>
       </w:pPr>
-      <w:bookmarkStart w:id="26" w:name="_Toc171453081"/>
+      <w:bookmarkStart w:id="26" w:name="_Toc171621625"/>
       <w:r>
         <w:lastRenderedPageBreak/>
         <w:t>Página do Plano Execução do Projeto</w:t>
@@ -6873,7 +7304,7 @@
                     </pic:cNvPicPr>
                   </pic:nvPicPr>
                   <pic:blipFill>
-                    <a:blip r:embed="rId19"/>
+                    <a:blip r:embed="rId21"/>
                     <a:stretch>
                       <a:fillRect/>
                     </a:stretch>
@@ -6958,7 +7389,7 @@
           <w:sz w:val="20"/>
           <w:szCs w:val="20"/>
         </w:rPr>
-        <w:t>12</w:t>
+        <w:t>13</w:t>
       </w:r>
       <w:r>
         <w:rPr>
@@ -7045,7 +7476,7 @@
                     <pic:cNvPicPr/>
                   </pic:nvPicPr>
                   <pic:blipFill>
-                    <a:blip r:embed="rId20"/>
+                    <a:blip r:embed="rId22"/>
                     <a:stretch>
                       <a:fillRect/>
                     </a:stretch>
@@ -7126,7 +7557,7 @@
           <w:sz w:val="20"/>
           <w:szCs w:val="20"/>
         </w:rPr>
-        <w:t>13</w:t>
+        <w:t>14</w:t>
       </w:r>
       <w:r>
         <w:rPr>
@@ -7156,7 +7587,7 @@
         <w:pStyle w:val="Ttulo2"/>
         <w:ind w:left="360" w:hanging="360"/>
       </w:pPr>
-      <w:bookmarkStart w:id="27" w:name="_Toc171453082"/>
+      <w:bookmarkStart w:id="27" w:name="_Toc171621626"/>
       <w:r>
         <w:t>Página de Criação de Novo Componente</w:t>
       </w:r>
@@ -7193,7 +7624,7 @@
                     </pic:cNvPicPr>
                   </pic:nvPicPr>
                   <pic:blipFill>
-                    <a:blip r:embed="rId21"/>
+                    <a:blip r:embed="rId23"/>
                     <a:stretch>
                       <a:fillRect/>
                     </a:stretch>
@@ -7278,7 +7709,7 @@
           <w:sz w:val="20"/>
           <w:szCs w:val="20"/>
         </w:rPr>
-        <w:t>14</w:t>
+        <w:t>15</w:t>
       </w:r>
       <w:r>
         <w:rPr>
@@ -7343,7 +7774,7 @@
         <w:pStyle w:val="Ttulo2"/>
         <w:ind w:left="360" w:hanging="360"/>
       </w:pPr>
-      <w:bookmarkStart w:id="28" w:name="_Toc171453083"/>
+      <w:bookmarkStart w:id="28" w:name="_Toc171621627"/>
       <w:r>
         <w:t>Páginas Componentes</w:t>
       </w:r>
@@ -7381,7 +7812,7 @@
                     </pic:cNvPicPr>
                   </pic:nvPicPr>
                   <pic:blipFill>
-                    <a:blip r:embed="rId22"/>
+                    <a:blip r:embed="rId24"/>
                     <a:stretch>
                       <a:fillRect/>
                     </a:stretch>
@@ -7466,7 +7897,7 @@
           <w:sz w:val="20"/>
           <w:szCs w:val="20"/>
         </w:rPr>
-        <w:t>15</w:t>
+        <w:t>16</w:t>
       </w:r>
       <w:r>
         <w:rPr>
@@ -7520,7 +7951,7 @@
         <w:pStyle w:val="Ttulo2"/>
         <w:ind w:left="360" w:hanging="360"/>
       </w:pPr>
-      <w:bookmarkStart w:id="29" w:name="_Toc171453084"/>
+      <w:bookmarkStart w:id="29" w:name="_Toc171621628"/>
       <w:r>
         <w:lastRenderedPageBreak/>
         <w:t>Página Mensagens</w:t>
@@ -7528,6 +7959,9 @@
       <w:bookmarkEnd w:id="29"/>
     </w:p>
     <w:p>
+      <w:pPr>
+        <w:spacing w:line="360" w:lineRule="auto"/>
+      </w:pPr>
       <w:r>
         <w:t>Esta página permite ao utilizador trocar mensagens pessoais com outro</w:t>
       </w:r>
@@ -7625,7 +8059,13 @@
         <w:t>Ao abrir a página apenas são apresentadas as últimas quatro mensagens trocadas entre os utilizadores</w:t>
       </w:r>
       <w:r>
-        <w:t xml:space="preserve"> de forma clara e organizada, em que as mensagens enviadas se encontram à direita e as mensagens recebidas à esquerda. Se o utilizador pretender visualizar mensagens mais antigas tem à sua disposição um botao “Mostrar Mais…” em que cada</w:t>
+        <w:t xml:space="preserve"> de forma clara e organizada, em que as mensagens enviadas se encontram à direita e as mensagens recebidas à esquerda. Se o utilizador pretender visualizar mensagens mais antigas tem à sua disposição um bot</w:t>
+      </w:r>
+      <w:r>
+        <w:t>ão</w:t>
+      </w:r>
+      <w:r>
+        <w:t xml:space="preserve"> “Mostrar Mais…” em que cada</w:t>
       </w:r>
       <w:r>
         <w:t xml:space="preserve"> clique</w:t>
@@ -7637,7 +8077,10 @@
         <w:t>exibe</w:t>
       </w:r>
       <w:r>
-        <w:t xml:space="preserve"> mais quatro mesnagens</w:t>
+        <w:t xml:space="preserve"> mais quatro me</w:t>
+      </w:r>
+      <w:r>
+        <w:t>nsagens</w:t>
       </w:r>
       <w:r>
         <w:t xml:space="preserve"> facilitando a navegação no histórico sem sobrecarregar a interface inicial.</w:t>
@@ -7689,7 +8132,7 @@
                     </pic:cNvPicPr>
                   </pic:nvPicPr>
                   <pic:blipFill>
-                    <a:blip r:embed="rId23"/>
+                    <a:blip r:embed="rId25"/>
                     <a:stretch>
                       <a:fillRect/>
                     </a:stretch>
@@ -7774,7 +8217,7 @@
           <w:sz w:val="20"/>
           <w:szCs w:val="20"/>
         </w:rPr>
-        <w:t>16</w:t>
+        <w:t>17</w:t>
       </w:r>
       <w:r>
         <w:rPr>
@@ -7803,7 +8246,7 @@
         <w:pStyle w:val="Ttulo2"/>
         <w:ind w:left="360" w:hanging="360"/>
       </w:pPr>
-      <w:bookmarkStart w:id="30" w:name="_Toc171453085"/>
+      <w:bookmarkStart w:id="30" w:name="_Toc171621629"/>
       <w:r>
         <w:t>Página de Notificações</w:t>
       </w:r>
@@ -7924,7 +8367,7 @@
                     </pic:cNvPicPr>
                   </pic:nvPicPr>
                   <pic:blipFill>
-                    <a:blip r:embed="rId24"/>
+                    <a:blip r:embed="rId26"/>
                     <a:stretch>
                       <a:fillRect/>
                     </a:stretch>
@@ -8009,7 +8452,7 @@
           <w:sz w:val="20"/>
           <w:szCs w:val="20"/>
         </w:rPr>
-        <w:t>17</w:t>
+        <w:t>18</w:t>
       </w:r>
       <w:r>
         <w:rPr>
@@ -8039,7 +8482,7 @@
         <w:pStyle w:val="Ttulo2"/>
         <w:ind w:left="360" w:hanging="360"/>
       </w:pPr>
-      <w:bookmarkStart w:id="31" w:name="_Toc171453086"/>
+      <w:bookmarkStart w:id="31" w:name="_Toc171621630"/>
       <w:r>
         <w:t>Página de Perfil</w:t>
       </w:r>
@@ -8185,7 +8628,7 @@
                     </pic:cNvPicPr>
                   </pic:nvPicPr>
                   <pic:blipFill>
-                    <a:blip r:embed="rId25"/>
+                    <a:blip r:embed="rId27"/>
                     <a:stretch>
                       <a:fillRect/>
                     </a:stretch>
@@ -8270,7 +8713,7 @@
           <w:sz w:val="20"/>
           <w:szCs w:val="20"/>
         </w:rPr>
-        <w:t>18</w:t>
+        <w:t>19</w:t>
       </w:r>
       <w:r>
         <w:rPr>
@@ -8316,7 +8759,7 @@
         <w:ind w:hanging="360"/>
       </w:pPr>
       <w:bookmarkStart w:id="32" w:name="_Toc1651534248"/>
-      <w:bookmarkStart w:id="33" w:name="_Toc171453087"/>
+      <w:bookmarkStart w:id="33" w:name="_Toc171621631"/>
       <w:r>
         <w:t>CONCLUSÕES</w:t>
       </w:r>
@@ -8337,12 +8780,42 @@
         <w:spacing w:line="360" w:lineRule="auto"/>
         <w:jc w:val="both"/>
       </w:pPr>
+      <w:r>
+        <w:t>Este trabalho apresentou o desenvolvimento de uma aplicação web com foco na gestão de projetos, utilizando uma arquitetura baseada em API REST para garantir flexibilidade, escalabilidade e interoperabilidade.</w:t>
+      </w:r>
+    </w:p>
+    <w:p>
+      <w:pPr>
+        <w:spacing w:line="360" w:lineRule="auto"/>
+        <w:jc w:val="both"/>
+      </w:pPr>
+      <w:r>
+        <w:t>A escolha de uma arquitetura RESTful para a API demonstrou-se eficiente, permitindo a criação de endpoints bem definidos e facilitando a interação entre o cliente e o servidor. A utilização de métodos HTTP padrão (GET, POST, PUT, DELETE, PATCH) proporcionou uma comunicação clara e intuitiva.</w:t>
+      </w:r>
+    </w:p>
+    <w:p>
+      <w:pPr>
+        <w:spacing w:line="360" w:lineRule="auto"/>
+        <w:jc w:val="both"/>
+      </w:pPr>
+      <w:r>
+        <w:t>O projeto incluiu uma série de componentes interativos e úteis, desde a página principal, que fornece uma visão geral de todos os projetos, até páginas específicas para registo, login, recuperação de palavra-passe, e gestão de projetos e componentes. Cada componente foi projetado para ser user-friendly e seguro.</w:t>
+      </w:r>
+    </w:p>
+    <w:p>
+      <w:pPr>
+        <w:spacing w:line="360" w:lineRule="auto"/>
+        <w:jc w:val="both"/>
+      </w:pPr>
+      <w:r>
+        <w:t xml:space="preserve">A interface gráfica foi desenvolvida com o objetivo de melhorar a experiência do utilizador, oferecendo funcionalidades de pesquisa, filtragem e ordenação de projetos, bem como a visualização detalhada de informações relevantes. </w:t>
+      </w:r>
     </w:p>
     <w:sectPr>
-      <w:headerReference w:type="default" r:id="rId26"/>
-      <w:footerReference w:type="default" r:id="rId27"/>
-      <w:headerReference w:type="first" r:id="rId28"/>
-      <w:footerReference w:type="first" r:id="rId29"/>
+      <w:headerReference w:type="default" r:id="rId28"/>
+      <w:footerReference w:type="default" r:id="rId29"/>
+      <w:headerReference w:type="first" r:id="rId30"/>
+      <w:footerReference w:type="first" r:id="rId31"/>
       <w:pgSz w:w="11906" w:h="16838"/>
       <w:pgMar w:top="1440" w:right="1440" w:bottom="1440" w:left="1440" w:header="720" w:footer="720" w:gutter="0"/>
       <w:cols w:space="720"/>
@@ -8426,10 +8899,7 @@
             <w:jc w:val="center"/>
           </w:pPr>
           <w:r>
-            <w:t xml:space="preserve">Julho </w:t>
-          </w:r>
-          <w:r>
-            <w:t>2024</w:t>
+            <w:t>Julho 2024</w:t>
           </w:r>
         </w:p>
       </w:tc>

</xml_diff>

<commit_message>
eliminar espaços entre figuras
</commit_message>
<xml_diff>
--- a/RELATORIO FINAL AOR.docx
+++ b/RELATORIO FINAL AOR.docx
@@ -29,7 +29,7 @@
                       <a:picLocks noChangeAspect="1"/>
                       <a:extLst>
                         <a:ext uri="smNativeData">
-                          <sm:smNativeData xmlns="" xmlns:o="urn:schemas-microsoft-com:office:office" xmlns:v="urn:schemas-microsoft-com:vml" xmlns:w10="urn:schemas-microsoft-com:office:word" xmlns:w="http://schemas.openxmlformats.org/wordprocessingml/2006/main" xmlns:sm="smNativeData" val="SMDATA_16_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"/>
+                          <sm:smNativeData xmlns:sm="smNativeData" xmlns:w="http://schemas.openxmlformats.org/wordprocessingml/2006/main" xmlns:w10="urn:schemas-microsoft-com:office:word" xmlns:v="urn:schemas-microsoft-com:vml" xmlns:o="urn:schemas-microsoft-com:office:office" xmlns="" val="SMDATA_16_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"/>
                         </a:ext>
                       </a:extLst>
                     </pic:cNvPicPr>
@@ -5155,7 +5155,7 @@
                       <a:picLocks noChangeAspect="1"/>
                       <a:extLst>
                         <a:ext uri="smNativeData">
-                          <sm:smNativeData xmlns="" xmlns:o="urn:schemas-microsoft-com:office:office" xmlns:v="urn:schemas-microsoft-com:vml" xmlns:w10="urn:schemas-microsoft-com:office:word" xmlns:w="http://schemas.openxmlformats.org/wordprocessingml/2006/main" xmlns:sm="smNativeData" val="SMDATA_16_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"/>
+                          <sm:smNativeData xmlns:sm="smNativeData" xmlns:w="http://schemas.openxmlformats.org/wordprocessingml/2006/main" xmlns:w10="urn:schemas-microsoft-com:office:word" xmlns:v="urn:schemas-microsoft-com:vml" xmlns:o="urn:schemas-microsoft-com:office:office" xmlns="" val="SMDATA_16_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"/>
                         </a:ext>
                       </a:extLst>
                     </pic:cNvPicPr>
@@ -5343,7 +5343,7 @@
       <w:pPr>
         <w:keepNext/>
         <w:spacing w:line="360" w:lineRule="auto"/>
-        <w:jc w:val="both"/>
+        <w:jc w:val="center"/>
       </w:pPr>
       <w:r>
         <w:rPr>
@@ -5351,8 +5351,8 @@
         </w:rPr>
         <w:lastRenderedPageBreak/>
         <w:drawing>
-          <wp:inline distT="89535" distB="89535" distL="89535" distR="89535" wp14:anchorId="0A65D4F6" wp14:editId="7FA797B0">
-            <wp:extent cx="5552440" cy="2887345"/>
+          <wp:inline distT="89535" distB="89535" distL="89535" distR="89535" wp14:anchorId="0A65D4F6" wp14:editId="64C4F631">
+            <wp:extent cx="4542572" cy="2362200"/>
             <wp:effectExtent l="0" t="0" r="0" b="0"/>
             <wp:docPr id="3" name="Imagem4"/>
             <wp:cNvGraphicFramePr>
@@ -5367,7 +5367,7 @@
                       <a:picLocks noChangeAspect="1"/>
                       <a:extLst>
                         <a:ext uri="smNativeData">
-                          <sm:smNativeData xmlns="" xmlns:o="urn:schemas-microsoft-com:office:office" xmlns:v="urn:schemas-microsoft-com:vml" xmlns:w10="urn:schemas-microsoft-com:office:word" xmlns:w="http://schemas.openxmlformats.org/wordprocessingml/2006/main" xmlns:sm="smNativeData" val="SMDATA_16_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"/>
+                          <sm:smNativeData xmlns:sm="smNativeData" xmlns:w="http://schemas.openxmlformats.org/wordprocessingml/2006/main" xmlns:w10="urn:schemas-microsoft-com:office:word" xmlns:v="urn:schemas-microsoft-com:vml" xmlns:o="urn:schemas-microsoft-com:office:office" xmlns="" val="SMDATA_16_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"/>
                         </a:ext>
                       </a:extLst>
                     </pic:cNvPicPr>
@@ -5381,7 +5381,7 @@
                   <pic:spPr>
                     <a:xfrm>
                       <a:off x="0" y="0"/>
-                      <a:ext cx="5552440" cy="2887345"/>
+                      <a:ext cx="4546974" cy="2364489"/>
                     </a:xfrm>
                     <a:prstGeom prst="rect">
                       <a:avLst/>
@@ -5514,7 +5514,6 @@
         <w:rPr>
           <w:noProof/>
         </w:rPr>
-        <w:lastRenderedPageBreak/>
         <w:drawing>
           <wp:inline distT="89535" distB="89535" distL="89535" distR="89535" wp14:anchorId="5B733ABA" wp14:editId="6EA0D67F">
             <wp:extent cx="5552440" cy="2839085"/>
@@ -5532,7 +5531,7 @@
                       <a:picLocks noChangeAspect="1"/>
                       <a:extLst>
                         <a:ext uri="smNativeData">
-                          <sm:smNativeData xmlns="" xmlns:o="urn:schemas-microsoft-com:office:office" xmlns:v="urn:schemas-microsoft-com:vml" xmlns:w10="urn:schemas-microsoft-com:office:word" xmlns:w="http://schemas.openxmlformats.org/wordprocessingml/2006/main" xmlns:sm="smNativeData" val="SMDATA_16_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"/>
+                          <sm:smNativeData xmlns:sm="smNativeData" xmlns:w="http://schemas.openxmlformats.org/wordprocessingml/2006/main" xmlns:w10="urn:schemas-microsoft-com:office:word" xmlns:v="urn:schemas-microsoft-com:vml" xmlns:o="urn:schemas-microsoft-com:office:office" xmlns="" val="SMDATA_16_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"/>
                         </a:ext>
                       </a:extLst>
                     </pic:cNvPicPr>
@@ -5657,6 +5656,7 @@
         <w:jc w:val="both"/>
       </w:pPr>
       <w:r>
+        <w:lastRenderedPageBreak/>
         <w:t>O fo</w:t>
       </w:r>
       <w:r>
@@ -5715,17 +5715,16 @@
       <w:pPr>
         <w:keepNext/>
         <w:spacing w:line="360" w:lineRule="auto"/>
-        <w:jc w:val="both"/>
+        <w:jc w:val="center"/>
       </w:pPr>
       <w:r>
         <w:rPr>
           <w:noProof/>
         </w:rPr>
-        <w:lastRenderedPageBreak/>
         <w:drawing>
-          <wp:inline distT="89535" distB="89535" distL="89535" distR="89535" wp14:anchorId="2B51B9AE" wp14:editId="794CFF48">
-            <wp:extent cx="5552440" cy="3042285"/>
-            <wp:effectExtent l="0" t="0" r="0" b="0"/>
+          <wp:inline distT="89535" distB="89535" distL="89535" distR="89535" wp14:anchorId="2B51B9AE" wp14:editId="45AFA613">
+            <wp:extent cx="4815840" cy="2638688"/>
+            <wp:effectExtent l="0" t="0" r="3810" b="9525"/>
             <wp:docPr id="5" name="Imagem3"/>
             <wp:cNvGraphicFramePr>
               <a:graphicFrameLocks xmlns:a="http://schemas.openxmlformats.org/drawingml/2006/main" noChangeAspect="1"/>
@@ -5739,7 +5738,7 @@
                       <a:picLocks noChangeAspect="1"/>
                       <a:extLst>
                         <a:ext uri="smNativeData">
-                          <sm:smNativeData xmlns="" xmlns:o="urn:schemas-microsoft-com:office:office" xmlns:v="urn:schemas-microsoft-com:vml" xmlns:w10="urn:schemas-microsoft-com:office:word" xmlns:w="http://schemas.openxmlformats.org/wordprocessingml/2006/main" xmlns:sm="smNativeData" val="SMDATA_16_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"/>
+                          <sm:smNativeData xmlns:sm="smNativeData" xmlns:w="http://schemas.openxmlformats.org/wordprocessingml/2006/main" xmlns:w10="urn:schemas-microsoft-com:office:word" xmlns:v="urn:schemas-microsoft-com:vml" xmlns:o="urn:schemas-microsoft-com:office:office" xmlns="" val="SMDATA_16_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"/>
                         </a:ext>
                       </a:extLst>
                     </pic:cNvPicPr>
@@ -5753,7 +5752,7 @@
                   <pic:spPr>
                     <a:xfrm>
                       <a:off x="0" y="0"/>
-                      <a:ext cx="5552440" cy="3042285"/>
+                      <a:ext cx="4820485" cy="2641233"/>
                     </a:xfrm>
                     <a:prstGeom prst="rect">
                       <a:avLst/>
@@ -5862,7 +5861,7 @@
       <w:pPr>
         <w:keepNext/>
         <w:spacing w:line="360" w:lineRule="auto"/>
-        <w:jc w:val="both"/>
+        <w:jc w:val="center"/>
       </w:pPr>
       <w:r>
         <w:rPr>
@@ -5885,7 +5884,7 @@
                       <a:picLocks noChangeAspect="1"/>
                       <a:extLst>
                         <a:ext uri="smNativeData">
-                          <sm:smNativeData xmlns="" xmlns:o="urn:schemas-microsoft-com:office:office" xmlns:v="urn:schemas-microsoft-com:vml" xmlns:w10="urn:schemas-microsoft-com:office:word" xmlns:w="http://schemas.openxmlformats.org/wordprocessingml/2006/main" xmlns:sm="smNativeData" val="SMDATA_16_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"/>
+                          <sm:smNativeData xmlns:sm="smNativeData" xmlns:w="http://schemas.openxmlformats.org/wordprocessingml/2006/main" xmlns:w10="urn:schemas-microsoft-com:office:word" xmlns:v="urn:schemas-microsoft-com:vml" xmlns:o="urn:schemas-microsoft-com:office:office" xmlns="" val="SMDATA_16_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"/>
                         </a:ext>
                       </a:extLst>
                     </pic:cNvPicPr>
@@ -6045,11 +6044,7 @@
         <w:t>palavra-passe</w:t>
       </w:r>
       <w:r>
-        <w:t xml:space="preserve"> onde deve inserir o seu endereço de email registado no sistema. Em </w:t>
-      </w:r>
-      <w:r>
-        <w:lastRenderedPageBreak/>
-        <w:t xml:space="preserve">seguida, um email contendo um link único de redefinição de </w:t>
+        <w:t xml:space="preserve"> onde deve inserir o seu endereço de email registado no sistema. Em seguida, um email contendo um link único de redefinição de </w:t>
       </w:r>
       <w:r>
         <w:t>palavra-passe</w:t>
@@ -6106,7 +6101,7 @@
                       <a:picLocks noChangeAspect="1"/>
                       <a:extLst>
                         <a:ext uri="smNativeData">
-                          <sm:smNativeData xmlns="" xmlns:o="urn:schemas-microsoft-com:office:office" xmlns:v="urn:schemas-microsoft-com:vml" xmlns:w10="urn:schemas-microsoft-com:office:word" xmlns:w="http://schemas.openxmlformats.org/wordprocessingml/2006/main" xmlns:sm="smNativeData" val="SMDATA_16_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"/>
+                          <sm:smNativeData xmlns:sm="smNativeData" xmlns:w="http://schemas.openxmlformats.org/wordprocessingml/2006/main" xmlns:w10="urn:schemas-microsoft-com:office:word" xmlns:v="urn:schemas-microsoft-com:vml" xmlns:o="urn:schemas-microsoft-com:office:office" xmlns="" val="SMDATA_16_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"/>
                         </a:ext>
                       </a:extLst>
                     </pic:cNvPicPr>
@@ -6241,6 +6236,7 @@
         <w:rPr>
           <w:noProof/>
         </w:rPr>
+        <w:lastRenderedPageBreak/>
         <w:drawing>
           <wp:inline distT="89535" distB="89535" distL="89535" distR="89535" wp14:anchorId="0DDB62DC" wp14:editId="346C5296">
             <wp:extent cx="5552440" cy="2961005"/>
@@ -6258,7 +6254,7 @@
                       <a:picLocks noChangeAspect="1"/>
                       <a:extLst>
                         <a:ext uri="smNativeData">
-                          <sm:smNativeData xmlns="" xmlns:o="urn:schemas-microsoft-com:office:office" xmlns:v="urn:schemas-microsoft-com:vml" xmlns:w10="urn:schemas-microsoft-com:office:word" xmlns:w="http://schemas.openxmlformats.org/wordprocessingml/2006/main" xmlns:sm="smNativeData" val="SMDATA_16_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"/>
+                          <sm:smNativeData xmlns:sm="smNativeData" xmlns:w="http://schemas.openxmlformats.org/wordprocessingml/2006/main" xmlns:w10="urn:schemas-microsoft-com:office:word" xmlns:v="urn:schemas-microsoft-com:vml" xmlns:o="urn:schemas-microsoft-com:office:office" xmlns="" val="SMDATA_16_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"/>
                         </a:ext>
                       </a:extLst>
                     </pic:cNvPicPr>
@@ -6399,7 +6395,6 @@
         <w:rPr>
           <w:noProof/>
         </w:rPr>
-        <w:lastRenderedPageBreak/>
         <w:drawing>
           <wp:inline distT="89535" distB="89535" distL="89535" distR="89535" wp14:anchorId="3AA914F7" wp14:editId="039624B8">
             <wp:extent cx="5552440" cy="2997835"/>
@@ -6417,7 +6412,7 @@
                       <a:picLocks noChangeAspect="1"/>
                       <a:extLst>
                         <a:ext uri="smNativeData">
-                          <sm:smNativeData xmlns="" xmlns:o="urn:schemas-microsoft-com:office:office" xmlns:v="urn:schemas-microsoft-com:vml" xmlns:w10="urn:schemas-microsoft-com:office:word" xmlns:w="http://schemas.openxmlformats.org/wordprocessingml/2006/main" xmlns:sm="smNativeData" val="SMDATA_16_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"/>
+                          <sm:smNativeData xmlns:sm="smNativeData" xmlns:w="http://schemas.openxmlformats.org/wordprocessingml/2006/main" xmlns:w10="urn:schemas-microsoft-com:office:word" xmlns:v="urn:schemas-microsoft-com:vml" xmlns:o="urn:schemas-microsoft-com:office:office" xmlns="" val="SMDATA_16_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"/>
                         </a:ext>
                       </a:extLst>
                     </pic:cNvPicPr>
@@ -6561,6 +6556,11 @@
       </w:r>
     </w:p>
     <w:p/>
+    <w:p/>
+    <w:p/>
+    <w:p/>
+    <w:p/>
+    <w:p/>
     <w:p>
       <w:pPr>
         <w:pStyle w:val="Ttulo2"/>
@@ -6568,6 +6568,7 @@
       </w:pPr>
       <w:bookmarkStart w:id="23" w:name="_Toc171621622"/>
       <w:r>
+        <w:lastRenderedPageBreak/>
         <w:t>Página Meus Projetos</w:t>
       </w:r>
       <w:bookmarkEnd w:id="23"/>
@@ -6598,7 +6599,7 @@
                       <a:picLocks noChangeAspect="1"/>
                       <a:extLst>
                         <a:ext uri="smNativeData">
-                          <sm:smNativeData xmlns="" xmlns:o="urn:schemas-microsoft-com:office:office" xmlns:v="urn:schemas-microsoft-com:vml" xmlns:w10="urn:schemas-microsoft-com:office:word" xmlns:w="http://schemas.openxmlformats.org/wordprocessingml/2006/main" xmlns:sm="smNativeData" val="SMDATA_16_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"/>
+                          <sm:smNativeData xmlns:sm="smNativeData" xmlns:w="http://schemas.openxmlformats.org/wordprocessingml/2006/main" xmlns:w10="urn:schemas-microsoft-com:office:word" xmlns:v="urn:schemas-microsoft-com:vml" xmlns:o="urn:schemas-microsoft-com:office:office" xmlns="" val="SMDATA_16_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"/>
                         </a:ext>
                       </a:extLst>
                     </pic:cNvPicPr>
@@ -6741,8 +6742,89 @@
         <w:jc w:val="both"/>
       </w:pPr>
       <w:r>
+        <w:t>Em "Projetos", temos três submenus:</w:t>
+      </w:r>
+    </w:p>
+    <w:p>
+      <w:pPr>
+        <w:spacing w:line="360" w:lineRule="auto"/>
+        <w:jc w:val="both"/>
+      </w:pPr>
+      <w:r>
+        <w:t>- “Criar” redireciona para uma nova página com um formulário para a criação de um novo projeto,</w:t>
+      </w:r>
+    </w:p>
+    <w:p>
+      <w:pPr>
+        <w:spacing w:line="360" w:lineRule="auto"/>
+        <w:jc w:val="both"/>
+      </w:pPr>
+      <w:r>
+        <w:t>- “Ver todos os Projetos” permite consultar todos os projetos presentes na plataforma,</w:t>
+      </w:r>
+    </w:p>
+    <w:p>
+      <w:pPr>
+        <w:spacing w:line="360" w:lineRule="auto"/>
+        <w:jc w:val="both"/>
+      </w:pPr>
+      <w:r>
+        <w:t>- “Os meus projetos” permite a consulta dos projetos em que o utilizador logado está envolvido.</w:t>
+      </w:r>
+    </w:p>
+    <w:p>
+      <w:pPr>
+        <w:spacing w:line="360" w:lineRule="auto"/>
+        <w:jc w:val="both"/>
+      </w:pPr>
+      <w:r>
+        <w:t>Em “Componentes” existem dois submenus:</w:t>
+      </w:r>
+    </w:p>
+    <w:p>
+      <w:pPr>
+        <w:spacing w:line="360" w:lineRule="auto"/>
+        <w:jc w:val="both"/>
+      </w:pPr>
+      <w:r>
+        <w:t>- “Criar” redireciona para uma página onde é possível criar novos componentes/recursos,</w:t>
+      </w:r>
+    </w:p>
+    <w:p>
+      <w:pPr>
+        <w:spacing w:line="360" w:lineRule="auto"/>
+        <w:jc w:val="both"/>
+      </w:pPr>
+      <w:r>
+        <w:t>- “Ver todos” permite ao utilizador ver e editar todos os componentes presentes na plataforma.</w:t>
+      </w:r>
+    </w:p>
+    <w:p>
+      <w:pPr>
+        <w:spacing w:line="360" w:lineRule="auto"/>
+        <w:jc w:val="both"/>
+      </w:pPr>
+      <w:r>
+        <w:t>Os ícones “Notificações” e “Mensagens”, ao serem clicados, redirecionam o utilizador para as respetivas páginas, cujas funcionalidades serão descritas mais adiante neste relatório.</w:t>
+      </w:r>
+    </w:p>
+    <w:p>
+      <w:pPr>
+        <w:spacing w:line="360" w:lineRule="auto"/>
+        <w:jc w:val="both"/>
+      </w:pPr>
+      <w:r>
+        <w:t>Em “Perfil”, o utilizador pode fazer logout para encerrar a sua sessão e também pode ser redirecionado para a página do seu perfil, onde poderá consultar e editar as suas informações.</w:t>
+      </w:r>
+    </w:p>
+    <w:p>
+      <w:pPr>
+        <w:spacing w:line="360" w:lineRule="auto"/>
+        <w:jc w:val="both"/>
+      </w:pPr>
+      <w:r>
         <w:lastRenderedPageBreak/>
-        <w:t xml:space="preserve">Em "Projetos", temos três submenus: </w:t>
+        <w:t>Assim que a sessão é iniciada, o utilizador é reencaminhado para a página de projetos (/home/:userId). Esta página apresenta os cartões dos projetos específicos do utilizador autenticado, permitindo realizar todas as ações disponíveis na página principal (/home). Aqui, é possível visualizar todos os projetos associados ao utilizador, cada um representado por um cartão. A página oferece a opção de filtrar os projetos com base em diferentes estados, como em planeamento, finalizado ou aprovado, entre outros. Além disso, permite a ordenação dos projetos por data de criação e número de vagas disponíveis. Estas funcionalidades permitem ao utilizador gerir e organizar os seus projetos de forma eficiente e personalizada.</w:t>
       </w:r>
     </w:p>
     <w:p>
@@ -6751,125 +6833,8 @@
         <w:jc w:val="both"/>
       </w:pPr>
       <w:r>
-        <w:t>- “Criar” redireciona para uma nova página com um formulário para a criação de um novo projeto,</w:t>
-      </w:r>
-    </w:p>
-    <w:p>
-      <w:pPr>
-        <w:spacing w:line="360" w:lineRule="auto"/>
-        <w:jc w:val="both"/>
-      </w:pPr>
-      <w:r>
-        <w:t>- “Ver todos os Projetos” permite consultar todos os projetos presentes na plataforma,</w:t>
-      </w:r>
-    </w:p>
-    <w:p>
-      <w:pPr>
-        <w:spacing w:line="360" w:lineRule="auto"/>
-        <w:jc w:val="both"/>
-      </w:pPr>
-      <w:r>
-        <w:t>- “Os meus projetos” permite a consulta dos projetos em que o utilizador logado está envolvido.</w:t>
-      </w:r>
-    </w:p>
-    <w:p>
-      <w:pPr>
-        <w:spacing w:line="360" w:lineRule="auto"/>
-        <w:jc w:val="both"/>
-      </w:pPr>
-      <w:r>
-        <w:t>Em “Componentes” existem dois submenus:</w:t>
-      </w:r>
-    </w:p>
-    <w:p>
-      <w:pPr>
-        <w:spacing w:line="360" w:lineRule="auto"/>
-        <w:jc w:val="both"/>
-      </w:pPr>
-      <w:r>
-        <w:t>- “Criar” redireciona para uma página onde é possível criar novos componentes/recursos,</w:t>
-      </w:r>
-    </w:p>
-    <w:p>
-      <w:pPr>
-        <w:spacing w:line="360" w:lineRule="auto"/>
-        <w:jc w:val="both"/>
-      </w:pPr>
-      <w:r>
-        <w:t>- “Ver todos” permite ao utilizador ver e editar todos os componentes presentes na plataforma.</w:t>
-      </w:r>
-    </w:p>
-    <w:p>
-      <w:pPr>
-        <w:spacing w:line="360" w:lineRule="auto"/>
-        <w:jc w:val="both"/>
-      </w:pPr>
-      <w:r>
-        <w:t>Os ícones “Notificações” e “Mensagens”, ao serem clicados, redirecionam o utilizador para as respetivas páginas, cujas funcionalidades serão descritas mais adiante neste relatório.</w:t>
-      </w:r>
-    </w:p>
-    <w:p>
-      <w:pPr>
-        <w:spacing w:line="360" w:lineRule="auto"/>
-        <w:jc w:val="both"/>
-      </w:pPr>
-      <w:r>
-        <w:t>Em “Perfil”, o utilizador pode fazer logout para encerrar a sua sessão e também pode ser redirecionado para a página do seu perfil, onde poderá consultar e editar as suas informações.</w:t>
-      </w:r>
-    </w:p>
-    <w:p>
-      <w:pPr>
-        <w:spacing w:line="360" w:lineRule="auto"/>
-        <w:jc w:val="both"/>
-      </w:pPr>
-      <w:r>
-        <w:t>Assim que a sessão é iniciada, o utilizador é reencaminhado para a página de projetos (/home/:userId). Esta página apresenta os cartões dos projetos específicos do utilizador autenticado, permitindo realizar todas as ações disponíveis na página principal (/home). Aqui, é possível visualizar todos os projetos associados ao utilizador, cada um representado por um cartão. A página oferece a opção de filtrar os projetos com base em diferentes estados, como em planeamento, finalizado ou aprovado, entre outros. Além disso, permite a ordenação dos projetos por data de criação e número de vagas disponíveis. Estas funcionalidades permitem ao utilizador gerir e organizar os seus projetos de forma eficiente e personalizada.</w:t>
-      </w:r>
-    </w:p>
-    <w:p>
-      <w:pPr>
-        <w:spacing w:line="360" w:lineRule="auto"/>
-        <w:jc w:val="both"/>
-      </w:pPr>
-      <w:r>
         <w:t>Ao clicar num cartão o utilizador é redirecionado automaticamente para a página desse projeto.</w:t>
       </w:r>
-    </w:p>
-    <w:p>
-      <w:pPr>
-        <w:spacing w:line="360" w:lineRule="auto"/>
-        <w:jc w:val="both"/>
-      </w:pPr>
-    </w:p>
-    <w:p>
-      <w:pPr>
-        <w:spacing w:line="360" w:lineRule="auto"/>
-        <w:jc w:val="both"/>
-      </w:pPr>
-    </w:p>
-    <w:p>
-      <w:pPr>
-        <w:spacing w:line="360" w:lineRule="auto"/>
-        <w:jc w:val="both"/>
-      </w:pPr>
-    </w:p>
-    <w:p>
-      <w:pPr>
-        <w:spacing w:line="360" w:lineRule="auto"/>
-        <w:jc w:val="both"/>
-      </w:pPr>
-    </w:p>
-    <w:p>
-      <w:pPr>
-        <w:spacing w:line="360" w:lineRule="auto"/>
-        <w:jc w:val="both"/>
-      </w:pPr>
-    </w:p>
-    <w:p>
-      <w:pPr>
-        <w:spacing w:line="360" w:lineRule="auto"/>
-        <w:jc w:val="both"/>
-      </w:pPr>
     </w:p>
     <w:p>
       <w:pPr>
@@ -6884,7 +6849,6 @@
       </w:pPr>
       <w:bookmarkStart w:id="24" w:name="_Toc171621623"/>
       <w:r>
-        <w:lastRenderedPageBreak/>
         <w:t>Página de Criação de Projeto</w:t>
       </w:r>
       <w:bookmarkEnd w:id="24"/>
@@ -6914,7 +6878,7 @@
                       <a:picLocks noChangeAspect="1"/>
                       <a:extLst>
                         <a:ext uri="smNativeData">
-                          <sm:smNativeData xmlns="" xmlns:o="urn:schemas-microsoft-com:office:office" xmlns:v="urn:schemas-microsoft-com:vml" xmlns:w10="urn:schemas-microsoft-com:office:word" xmlns:w="http://schemas.openxmlformats.org/wordprocessingml/2006/main" xmlns:sm="smNativeData" val="SMDATA_16_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"/>
+                          <sm:smNativeData xmlns:sm="smNativeData" xmlns:w="http://schemas.openxmlformats.org/wordprocessingml/2006/main" xmlns:w10="urn:schemas-microsoft-com:office:word" xmlns:v="urn:schemas-microsoft-com:vml" xmlns:o="urn:schemas-microsoft-com:office:office" xmlns="" val="SMDATA_16_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"/>
                         </a:ext>
                       </a:extLst>
                     </pic:cNvPicPr>
@@ -7075,117 +7039,24 @@
           <w:sz w:val="22"/>
           <w:szCs w:val="22"/>
         </w:rPr>
+        <w:lastRenderedPageBreak/>
         <w:t>Após a confirmação o utilizador receberá uma nota a dizer se a operação foi bem sucedida ou não.</w:t>
+      </w:r>
+      <w:r>
+        <w:rPr>
+          <w:i w:val="0"/>
+          <w:iCs w:val="0"/>
+          <w:sz w:val="22"/>
+          <w:szCs w:val="22"/>
+        </w:rPr>
+        <w:t>~</w:t>
       </w:r>
     </w:p>
     <w:p>
       <w:pPr>
         <w:pStyle w:val="Legenda"/>
         <w:spacing w:line="360" w:lineRule="auto"/>
-        <w:ind w:firstLine="360"/>
-        <w:jc w:val="both"/>
-        <w:rPr>
-          <w:i w:val="0"/>
-          <w:iCs w:val="0"/>
-          <w:sz w:val="20"/>
-          <w:szCs w:val="20"/>
-        </w:rPr>
-      </w:pPr>
-    </w:p>
-    <w:p>
-      <w:pPr>
-        <w:pStyle w:val="Legenda"/>
-        <w:spacing w:line="360" w:lineRule="auto"/>
-        <w:ind w:firstLine="360"/>
-        <w:jc w:val="both"/>
-        <w:rPr>
-          <w:i w:val="0"/>
-          <w:iCs w:val="0"/>
-          <w:sz w:val="20"/>
-          <w:szCs w:val="20"/>
-        </w:rPr>
-      </w:pPr>
-    </w:p>
-    <w:p>
-      <w:pPr>
-        <w:pStyle w:val="Legenda"/>
-        <w:spacing w:line="360" w:lineRule="auto"/>
-        <w:ind w:firstLine="360"/>
-        <w:jc w:val="both"/>
-        <w:rPr>
-          <w:i w:val="0"/>
-          <w:iCs w:val="0"/>
-          <w:sz w:val="20"/>
-          <w:szCs w:val="20"/>
-        </w:rPr>
-      </w:pPr>
-    </w:p>
-    <w:p>
-      <w:pPr>
-        <w:pStyle w:val="Legenda"/>
-        <w:spacing w:line="360" w:lineRule="auto"/>
-        <w:ind w:firstLine="360"/>
-        <w:jc w:val="both"/>
-        <w:rPr>
-          <w:i w:val="0"/>
-          <w:iCs w:val="0"/>
-          <w:sz w:val="20"/>
-          <w:szCs w:val="20"/>
-        </w:rPr>
-      </w:pPr>
-    </w:p>
-    <w:p>
-      <w:pPr>
-        <w:pStyle w:val="Legenda"/>
-        <w:spacing w:line="360" w:lineRule="auto"/>
-        <w:ind w:firstLine="360"/>
-        <w:jc w:val="both"/>
-        <w:rPr>
-          <w:i w:val="0"/>
-          <w:iCs w:val="0"/>
-          <w:sz w:val="20"/>
-          <w:szCs w:val="20"/>
-        </w:rPr>
-      </w:pPr>
-    </w:p>
-    <w:p>
-      <w:pPr>
-        <w:pStyle w:val="Legenda"/>
-        <w:spacing w:line="360" w:lineRule="auto"/>
-        <w:ind w:firstLine="360"/>
-        <w:jc w:val="both"/>
-        <w:rPr>
-          <w:i w:val="0"/>
-          <w:iCs w:val="0"/>
-          <w:sz w:val="20"/>
-          <w:szCs w:val="20"/>
-        </w:rPr>
-      </w:pPr>
-    </w:p>
-    <w:p>
-      <w:pPr>
-        <w:pStyle w:val="Legenda"/>
-        <w:spacing w:line="360" w:lineRule="auto"/>
-        <w:ind w:firstLine="360"/>
-        <w:jc w:val="both"/>
-        <w:rPr>
-          <w:i w:val="0"/>
-          <w:iCs w:val="0"/>
-          <w:sz w:val="20"/>
-          <w:szCs w:val="20"/>
-        </w:rPr>
-      </w:pPr>
-    </w:p>
-    <w:p>
-      <w:pPr>
-        <w:pStyle w:val="Ttulo2"/>
-        <w:numPr>
-          <w:ilvl w:val="0"/>
-          <w:numId w:val="0"/>
-        </w:numPr>
-        <w:spacing w:after="0"/>
-        <w:ind w:left="-360"/>
-        <w:contextualSpacing/>
+        <w:jc w:val="both"/>
       </w:pPr>
     </w:p>
     <w:p>
@@ -7195,7 +7066,6 @@
       </w:pPr>
       <w:bookmarkStart w:id="25" w:name="_Toc171621624"/>
       <w:r>
-        <w:lastRenderedPageBreak/>
         <w:t>Página do projeto</w:t>
       </w:r>
       <w:bookmarkEnd w:id="25"/>
@@ -7226,7 +7096,7 @@
                       <a:picLocks noChangeAspect="1"/>
                       <a:extLst>
                         <a:ext uri="smNativeData">
-                          <sm:smNativeData xmlns="" xmlns:o="urn:schemas-microsoft-com:office:office" xmlns:v="urn:schemas-microsoft-com:vml" xmlns:w10="urn:schemas-microsoft-com:office:word" xmlns:w="http://schemas.openxmlformats.org/wordprocessingml/2006/main" xmlns:sm="smNativeData" val="SMDATA_16_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"/>
+                          <sm:smNativeData xmlns:sm="smNativeData" xmlns:w="http://schemas.openxmlformats.org/wordprocessingml/2006/main" xmlns:w10="urn:schemas-microsoft-com:office:word" xmlns:v="urn:schemas-microsoft-com:vml" xmlns:o="urn:schemas-microsoft-com:office:office" xmlns="" val="SMDATA_16_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"/>
                         </a:ext>
                       </a:extLst>
                     </pic:cNvPicPr>
@@ -7372,7 +7242,11 @@
         <w:t xml:space="preserve"> autenticados no sistema</w:t>
       </w:r>
       <w:r>
-        <w:t>. No entanto, os utilizadores que fazem parte do projeto têm acesso adicional ao Plano de Execução, que inclui todas as tarefas, e ao registo de todas as atividades realizadas durante o projeto. Os membros do projeto, dependendo da sua função, têm permissões para editar o projeto, sendo que qualquer alteração é sempre registada e mostrada no registo de atividades.</w:t>
+        <w:t xml:space="preserve">. No entanto, os utilizadores que fazem parte do projeto têm acesso adicional ao Plano de Execução, que inclui todas as tarefas, e ao registo de todas as atividades realizadas durante o projeto. Os membros do projeto, </w:t>
+      </w:r>
+      <w:r>
+        <w:lastRenderedPageBreak/>
+        <w:t>dependendo da sua função, têm permissões para editar o projeto, sendo que qualquer alteração é sempre registada e mostrada no registo de atividades.</w:t>
       </w:r>
     </w:p>
     <w:p>
@@ -7381,7 +7255,6 @@
         <w:jc w:val="both"/>
       </w:pPr>
       <w:r>
-        <w:lastRenderedPageBreak/>
         <w:t>No registo de atividades apenas são mostradas os últimos 5 registos, para ver mais basta clicar no botão “Ver Mais” e o utilizador é redirecionado para uma página com toda a informação registada.</w:t>
       </w:r>
     </w:p>
@@ -7483,7 +7356,7 @@
                       <a:picLocks noChangeAspect="1"/>
                       <a:extLst>
                         <a:ext uri="smNativeData">
-                          <sm:smNativeData xmlns="" xmlns:o="urn:schemas-microsoft-com:office:office" xmlns:v="urn:schemas-microsoft-com:vml" xmlns:w10="urn:schemas-microsoft-com:office:word" xmlns:w="http://schemas.openxmlformats.org/wordprocessingml/2006/main" xmlns:sm="smNativeData" val="SMDATA_16_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"/>
+                          <sm:smNativeData xmlns:sm="smNativeData" xmlns:w="http://schemas.openxmlformats.org/wordprocessingml/2006/main" xmlns:w10="urn:schemas-microsoft-com:office:word" xmlns:v="urn:schemas-microsoft-com:vml" xmlns:o="urn:schemas-microsoft-com:office:office" xmlns="" val="SMDATA_16_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"/>
                         </a:ext>
                       </a:extLst>
                     </pic:cNvPicPr>
@@ -7803,7 +7676,7 @@
                       <a:picLocks noChangeAspect="1"/>
                       <a:extLst>
                         <a:ext uri="smNativeData">
-                          <sm:smNativeData xmlns="" xmlns:o="urn:schemas-microsoft-com:office:office" xmlns:v="urn:schemas-microsoft-com:vml" xmlns:w10="urn:schemas-microsoft-com:office:word" xmlns:w="http://schemas.openxmlformats.org/wordprocessingml/2006/main" xmlns:sm="smNativeData" val="SMDATA_16_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"/>
+                          <sm:smNativeData xmlns:sm="smNativeData" xmlns:w="http://schemas.openxmlformats.org/wordprocessingml/2006/main" xmlns:w10="urn:schemas-microsoft-com:office:word" xmlns:v="urn:schemas-microsoft-com:vml" xmlns:o="urn:schemas-microsoft-com:office:office" xmlns="" val="SMDATA_16_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"/>
                         </a:ext>
                       </a:extLst>
                     </pic:cNvPicPr>
@@ -7991,7 +7864,7 @@
                       <a:picLocks noChangeAspect="1"/>
                       <a:extLst>
                         <a:ext uri="smNativeData">
-                          <sm:smNativeData xmlns="" xmlns:o="urn:schemas-microsoft-com:office:office" xmlns:v="urn:schemas-microsoft-com:vml" xmlns:w10="urn:schemas-microsoft-com:office:word" xmlns:w="http://schemas.openxmlformats.org/wordprocessingml/2006/main" xmlns:sm="smNativeData" val="SMDATA_16_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"/>
+                          <sm:smNativeData xmlns:sm="smNativeData" xmlns:w="http://schemas.openxmlformats.org/wordprocessingml/2006/main" xmlns:w10="urn:schemas-microsoft-com:office:word" xmlns:v="urn:schemas-microsoft-com:vml" xmlns:o="urn:schemas-microsoft-com:office:office" xmlns="" val="SMDATA_16_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"/>
                         </a:ext>
                       </a:extLst>
                     </pic:cNvPicPr>
@@ -8311,7 +8184,7 @@
                       <a:picLocks noChangeAspect="1"/>
                       <a:extLst>
                         <a:ext uri="smNativeData">
-                          <sm:smNativeData xmlns="" xmlns:o="urn:schemas-microsoft-com:office:office" xmlns:v="urn:schemas-microsoft-com:vml" xmlns:w10="urn:schemas-microsoft-com:office:word" xmlns:w="http://schemas.openxmlformats.org/wordprocessingml/2006/main" xmlns:sm="smNativeData" val="SMDATA_16_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"/>
+                          <sm:smNativeData xmlns:sm="smNativeData" xmlns:w="http://schemas.openxmlformats.org/wordprocessingml/2006/main" xmlns:w10="urn:schemas-microsoft-com:office:word" xmlns:v="urn:schemas-microsoft-com:vml" xmlns:o="urn:schemas-microsoft-com:office:office" xmlns="" val="SMDATA_16_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"/>
                         </a:ext>
                       </a:extLst>
                     </pic:cNvPicPr>
@@ -8523,6 +8396,7 @@
     <w:p>
       <w:pPr>
         <w:keepNext/>
+        <w:jc w:val="center"/>
       </w:pPr>
       <w:r>
         <w:rPr>
@@ -8530,9 +8404,9 @@
         </w:rPr>
         <w:lastRenderedPageBreak/>
         <w:drawing>
-          <wp:inline distT="89535" distB="89535" distL="89535" distR="89535" wp14:anchorId="52D74983" wp14:editId="282C175C">
-            <wp:extent cx="5552440" cy="2901950"/>
-            <wp:effectExtent l="0" t="0" r="0" b="0"/>
+          <wp:inline distT="89535" distB="89535" distL="89535" distR="89535" wp14:anchorId="52D74983" wp14:editId="60E18529">
+            <wp:extent cx="4732020" cy="2473162"/>
+            <wp:effectExtent l="0" t="0" r="0" b="3810"/>
             <wp:docPr id="17" name="Imagem18"/>
             <wp:cNvGraphicFramePr>
               <a:graphicFrameLocks xmlns:a="http://schemas.openxmlformats.org/drawingml/2006/main" noChangeAspect="1"/>
@@ -8546,7 +8420,7 @@
                       <a:picLocks noChangeAspect="1"/>
                       <a:extLst>
                         <a:ext uri="smNativeData">
-                          <sm:smNativeData xmlns="" xmlns:o="urn:schemas-microsoft-com:office:office" xmlns:v="urn:schemas-microsoft-com:vml" xmlns:w10="urn:schemas-microsoft-com:office:word" xmlns:w="http://schemas.openxmlformats.org/wordprocessingml/2006/main" xmlns:sm="smNativeData" val="SMDATA_16_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"/>
+                          <sm:smNativeData xmlns:sm="smNativeData" xmlns:w="http://schemas.openxmlformats.org/wordprocessingml/2006/main" xmlns:w10="urn:schemas-microsoft-com:office:word" xmlns:v="urn:schemas-microsoft-com:vml" xmlns:o="urn:schemas-microsoft-com:office:office" xmlns="" val="SMDATA_16_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"/>
                         </a:ext>
                       </a:extLst>
                     </pic:cNvPicPr>
@@ -8560,7 +8434,7 @@
                   <pic:spPr>
                     <a:xfrm>
                       <a:off x="0" y="0"/>
-                      <a:ext cx="5552440" cy="2901950"/>
+                      <a:ext cx="4735587" cy="2475026"/>
                     </a:xfrm>
                     <a:prstGeom prst="rect">
                       <a:avLst/>
@@ -8784,6 +8658,7 @@
     <w:p>
       <w:pPr>
         <w:keepNext/>
+        <w:jc w:val="center"/>
       </w:pPr>
       <w:r>
         <w:rPr>
@@ -8791,9 +8666,9 @@
         </w:rPr>
         <w:lastRenderedPageBreak/>
         <w:drawing>
-          <wp:inline distT="89535" distB="89535" distL="89535" distR="89535" wp14:anchorId="3E88E60F" wp14:editId="649F886C">
-            <wp:extent cx="5552440" cy="2929255"/>
-            <wp:effectExtent l="0" t="0" r="0" b="0"/>
+          <wp:inline distT="89535" distB="89535" distL="89535" distR="89535" wp14:anchorId="3E88E60F" wp14:editId="03F7577D">
+            <wp:extent cx="4678680" cy="2468293"/>
+            <wp:effectExtent l="0" t="0" r="7620" b="8255"/>
             <wp:docPr id="18" name="Imagem19"/>
             <wp:cNvGraphicFramePr>
               <a:graphicFrameLocks xmlns:a="http://schemas.openxmlformats.org/drawingml/2006/main" noChangeAspect="1"/>
@@ -8807,7 +8682,7 @@
                       <a:picLocks noChangeAspect="1"/>
                       <a:extLst>
                         <a:ext uri="smNativeData">
-                          <sm:smNativeData xmlns="" xmlns:o="urn:schemas-microsoft-com:office:office" xmlns:v="urn:schemas-microsoft-com:vml" xmlns:w10="urn:schemas-microsoft-com:office:word" xmlns:w="http://schemas.openxmlformats.org/wordprocessingml/2006/main" xmlns:sm="smNativeData" val="SMDATA_16_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"/>
+                          <sm:smNativeData xmlns:sm="smNativeData" xmlns:w="http://schemas.openxmlformats.org/wordprocessingml/2006/main" xmlns:w10="urn:schemas-microsoft-com:office:word" xmlns:v="urn:schemas-microsoft-com:vml" xmlns:o="urn:schemas-microsoft-com:office:office" xmlns="" val="SMDATA_16_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"/>
                         </a:ext>
                       </a:extLst>
                     </pic:cNvPicPr>
@@ -8821,7 +8696,7 @@
                   <pic:spPr>
                     <a:xfrm>
                       <a:off x="0" y="0"/>
-                      <a:ext cx="5552440" cy="2929255"/>
+                      <a:ext cx="4684369" cy="2471294"/>
                     </a:xfrm>
                     <a:prstGeom prst="rect">
                       <a:avLst/>
@@ -8957,7 +8832,6 @@
         <w:rPr>
           <w:noProof/>
         </w:rPr>
-        <w:lastRenderedPageBreak/>
         <w:drawing>
           <wp:inline distT="0" distB="0" distL="0" distR="0" wp14:anchorId="3321F195" wp14:editId="6075E7B4">
             <wp:extent cx="1938131" cy="4160520"/>
@@ -9447,9 +9321,9 @@
         </w:rPr>
         <w:lastRenderedPageBreak/>
         <w:drawing>
-          <wp:inline distT="0" distB="0" distL="0" distR="0" wp14:anchorId="554DE32C" wp14:editId="61B3B30B">
-            <wp:extent cx="2238260" cy="4640580"/>
-            <wp:effectExtent l="0" t="0" r="0" b="7620"/>
+          <wp:inline distT="0" distB="0" distL="0" distR="0" wp14:anchorId="554DE32C" wp14:editId="09F9B4F5">
+            <wp:extent cx="1634971" cy="3389783"/>
+            <wp:effectExtent l="0" t="0" r="3810" b="1270"/>
             <wp:docPr id="1525477705" name="Imagem 1"/>
             <wp:cNvGraphicFramePr>
               <a:graphicFrameLocks xmlns:a="http://schemas.openxmlformats.org/drawingml/2006/main" noChangeAspect="1"/>
@@ -9470,7 +9344,7 @@
                   <pic:spPr>
                     <a:xfrm>
                       <a:off x="0" y="0"/>
-                      <a:ext cx="2243832" cy="4652133"/>
+                      <a:ext cx="1644971" cy="3410516"/>
                     </a:xfrm>
                     <a:prstGeom prst="rect">
                       <a:avLst/>
@@ -9501,9 +9375,9 @@
           <w:szCs w:val="20"/>
         </w:rPr>
         <w:drawing>
-          <wp:inline distT="0" distB="0" distL="0" distR="0" wp14:anchorId="4F2F2DB9" wp14:editId="3A7A2055">
-            <wp:extent cx="2194560" cy="4664910"/>
-            <wp:effectExtent l="0" t="0" r="0" b="2540"/>
+          <wp:inline distT="0" distB="0" distL="0" distR="0" wp14:anchorId="4F2F2DB9" wp14:editId="6CD9A571">
+            <wp:extent cx="1616336" cy="3435796"/>
+            <wp:effectExtent l="0" t="0" r="3175" b="0"/>
             <wp:docPr id="1969029015" name="Imagem 1" descr="Uma imagem com texto, eletrónica, captura de ecrã, computador&#10;&#10;Descrição gerada automaticamente"/>
             <wp:cNvGraphicFramePr>
               <a:graphicFrameLocks xmlns:a="http://schemas.openxmlformats.org/drawingml/2006/main" noChangeAspect="1"/>
@@ -9524,7 +9398,7 @@
                   <pic:spPr>
                     <a:xfrm>
                       <a:off x="0" y="0"/>
-                      <a:ext cx="2205174" cy="4687472"/>
+                      <a:ext cx="1640153" cy="3486423"/>
                     </a:xfrm>
                     <a:prstGeom prst="rect">
                       <a:avLst/>
@@ -9729,7 +9603,6 @@
         <w:jc w:val="both"/>
       </w:pPr>
       <w:r>
-        <w:lastRenderedPageBreak/>
         <w:t xml:space="preserve">A interface gráfica foi desenvolvida com o objetivo de melhorar a experiência do utilizador, oferecendo funcionalidades de pesquisa, filtragem e ordenação de projetos, bem como a visualização detalhada de informações </w:t>
       </w:r>
       <w:r>

</xml_diff>